<commit_message>
update guide config Panasonic
</commit_message>
<xml_diff>
--- a/GUI_Panasonic.docx
+++ b/GUI_Panasonic.docx
@@ -25,6 +25,7 @@
           <w:noProof/>
           <w:sz w:val="20"/>
           <w:szCs w:val="20"/>
+          <w:lang w:eastAsia="en-US"/>
         </w:rPr>
         <w:drawing>
           <wp:inline distT="0" distB="0" distL="0" distR="0">
@@ -98,9 +99,11 @@
       <w:pPr>
         <w:pStyle w:val="Heading1"/>
       </w:pPr>
+      <w:proofErr w:type="spellStart"/>
       <w:r>
         <w:t>Git</w:t>
       </w:r>
+      <w:proofErr w:type="spellEnd"/>
     </w:p>
     <w:p>
       <w:pPr>
@@ -129,6 +132,8 @@
           <w:szCs w:val="20"/>
         </w:rPr>
       </w:pPr>
+      <w:proofErr w:type="spellStart"/>
+      <w:proofErr w:type="gramStart"/>
       <w:r>
         <w:rPr>
           <w:rFonts w:ascii="Times New Roman" w:hAnsi="Times New Roman" w:cs="Times New Roman"/>
@@ -143,7 +148,17 @@
           <w:sz w:val="20"/>
           <w:szCs w:val="20"/>
         </w:rPr>
-        <w:t xml:space="preserve">it clone </w:t>
+        <w:t>it</w:t>
+      </w:r>
+      <w:proofErr w:type="spellEnd"/>
+      <w:proofErr w:type="gramEnd"/>
+      <w:r>
+        <w:rPr>
+          <w:rFonts w:ascii="Times New Roman" w:hAnsi="Times New Roman" w:cs="Times New Roman"/>
+          <w:sz w:val="20"/>
+          <w:szCs w:val="20"/>
+        </w:rPr>
+        <w:t xml:space="preserve"> clone </w:t>
       </w:r>
       <w:r>
         <w:rPr>
@@ -164,6 +179,8 @@
           <w:szCs w:val="20"/>
         </w:rPr>
       </w:pPr>
+      <w:proofErr w:type="spellStart"/>
+      <w:proofErr w:type="gramStart"/>
       <w:r>
         <w:rPr>
           <w:rFonts w:ascii="Times New Roman" w:hAnsi="Times New Roman" w:cs="Times New Roman"/>
@@ -178,7 +195,17 @@
           <w:sz w:val="20"/>
           <w:szCs w:val="20"/>
         </w:rPr>
-        <w:t xml:space="preserve">it checkout </w:t>
+        <w:t>it</w:t>
+      </w:r>
+      <w:proofErr w:type="spellEnd"/>
+      <w:proofErr w:type="gramEnd"/>
+      <w:r>
+        <w:rPr>
+          <w:rFonts w:ascii="Times New Roman" w:hAnsi="Times New Roman" w:cs="Times New Roman"/>
+          <w:sz w:val="20"/>
+          <w:szCs w:val="20"/>
+        </w:rPr>
+        <w:t xml:space="preserve"> checkout </w:t>
       </w:r>
       <w:r>
         <w:rPr>
@@ -226,13 +253,25 @@
           <w:szCs w:val="20"/>
         </w:rPr>
       </w:pPr>
-      <w:r>
-        <w:rPr>
-          <w:rFonts w:ascii="Times New Roman" w:hAnsi="Times New Roman" w:cs="Times New Roman"/>
-          <w:sz w:val="20"/>
-          <w:szCs w:val="20"/>
-        </w:rPr>
-        <w:t xml:space="preserve">git clone </w:t>
+      <w:proofErr w:type="spellStart"/>
+      <w:proofErr w:type="gramStart"/>
+      <w:r>
+        <w:rPr>
+          <w:rFonts w:ascii="Times New Roman" w:hAnsi="Times New Roman" w:cs="Times New Roman"/>
+          <w:sz w:val="20"/>
+          <w:szCs w:val="20"/>
+        </w:rPr>
+        <w:t>git</w:t>
+      </w:r>
+      <w:proofErr w:type="spellEnd"/>
+      <w:proofErr w:type="gramEnd"/>
+      <w:r>
+        <w:rPr>
+          <w:rFonts w:ascii="Times New Roman" w:hAnsi="Times New Roman" w:cs="Times New Roman"/>
+          <w:sz w:val="20"/>
+          <w:szCs w:val="20"/>
+        </w:rPr>
+        <w:t xml:space="preserve"> clone </w:t>
       </w:r>
       <w:r>
         <w:rPr>
@@ -287,6 +326,7 @@
           <w:noProof/>
           <w:sz w:val="20"/>
           <w:szCs w:val="20"/>
+          <w:lang w:eastAsia="en-US"/>
         </w:rPr>
         <w:drawing>
           <wp:inline distT="0" distB="0" distL="0" distR="0">
@@ -410,7 +450,25 @@
           <w:sz w:val="20"/>
           <w:szCs w:val="20"/>
         </w:rPr>
-        <w:t>Import project to Spring tool suite / eclipse</w:t>
+        <w:t xml:space="preserve">Import project to </w:t>
+      </w:r>
+      <w:proofErr w:type="gramStart"/>
+      <w:r>
+        <w:rPr>
+          <w:rFonts w:ascii="Times New Roman" w:hAnsi="Times New Roman" w:cs="Times New Roman"/>
+          <w:sz w:val="20"/>
+          <w:szCs w:val="20"/>
+        </w:rPr>
+        <w:t>Spring</w:t>
+      </w:r>
+      <w:proofErr w:type="gramEnd"/>
+      <w:r>
+        <w:rPr>
+          <w:rFonts w:ascii="Times New Roman" w:hAnsi="Times New Roman" w:cs="Times New Roman"/>
+          <w:sz w:val="20"/>
+          <w:szCs w:val="20"/>
+        </w:rPr>
+        <w:t xml:space="preserve"> tool suite / eclipse</w:t>
       </w:r>
     </w:p>
     <w:p>
@@ -451,9 +509,73 @@
       <w:r>
         <w:rPr>
           <w:rFonts w:ascii="Times New Roman" w:hAnsi="Times New Roman" w:cs="Times New Roman"/>
+          <w:b/>
+          <w:sz w:val="20"/>
+          <w:szCs w:val="20"/>
+          <w:u w:val="single"/>
+        </w:rPr>
+        <w:t>Step 3</w:t>
+      </w:r>
+      <w:r>
+        <w:rPr>
+          <w:rFonts w:ascii="Times New Roman" w:hAnsi="Times New Roman" w:cs="Times New Roman"/>
+          <w:sz w:val="20"/>
+          <w:szCs w:val="20"/>
+        </w:rPr>
+        <w:t xml:space="preserve">: </w:t>
+      </w:r>
+      <w:proofErr w:type="spellStart"/>
+      <w:r>
+        <w:rPr>
+          <w:rFonts w:ascii="Times New Roman" w:hAnsi="Times New Roman" w:cs="Times New Roman"/>
+          <w:sz w:val="20"/>
+          <w:szCs w:val="20"/>
+        </w:rPr>
+        <w:t>add</w:t>
+      </w:r>
+      <w:proofErr w:type="spellEnd"/>
+      <w:r>
+        <w:rPr>
+          <w:rFonts w:ascii="Times New Roman" w:hAnsi="Times New Roman" w:cs="Times New Roman"/>
+          <w:sz w:val="20"/>
+          <w:szCs w:val="20"/>
+        </w:rPr>
+        <w:t xml:space="preserve"> lib </w:t>
+      </w:r>
+      <w:proofErr w:type="spellStart"/>
+      <w:r>
+        <w:rPr>
+          <w:rFonts w:ascii="Times New Roman" w:hAnsi="Times New Roman" w:cs="Times New Roman"/>
+          <w:sz w:val="20"/>
+          <w:szCs w:val="20"/>
+        </w:rPr>
+        <w:t>mysql</w:t>
+      </w:r>
+      <w:proofErr w:type="spellEnd"/>
+      <w:r>
+        <w:rPr>
+          <w:rFonts w:ascii="Times New Roman" w:hAnsi="Times New Roman" w:cs="Times New Roman"/>
+          <w:sz w:val="20"/>
+          <w:szCs w:val="20"/>
+        </w:rPr>
+        <w:t xml:space="preserve">-connector to tomcat server (apache tomcat -&gt; lib) </w:t>
+      </w:r>
+    </w:p>
+    <w:p>
+      <w:pPr>
+        <w:rPr>
+          <w:rFonts w:ascii="Times New Roman" w:hAnsi="Times New Roman" w:cs="Times New Roman"/>
+          <w:sz w:val="20"/>
+          <w:szCs w:val="20"/>
+        </w:rPr>
+      </w:pPr>
+      <w:r>
+        <w:rPr>
+          <w:rFonts w:ascii="Times New Roman" w:hAnsi="Times New Roman" w:cs="Times New Roman"/>
           <w:noProof/>
           <w:sz w:val="20"/>
           <w:szCs w:val="20"/>
+          <w:lang w:eastAsia="en-US"/>
         </w:rPr>
         <w:drawing>
           <wp:inline distT="0" distB="0" distL="0" distR="0">
@@ -521,7 +643,7 @@
           <w:szCs w:val="20"/>
           <w:u w:val="single"/>
         </w:rPr>
-        <w:t>Step 3</w:t>
+        <w:t>Step 4</w:t>
       </w:r>
       <w:r>
         <w:rPr>
@@ -539,6 +661,7 @@
         </w:rPr>
         <w:t xml:space="preserve"> (</w:t>
       </w:r>
+      <w:proofErr w:type="spellStart"/>
       <w:r>
         <w:rPr>
           <w:rFonts w:ascii="Times New Roman" w:hAnsi="Times New Roman" w:cs="Times New Roman"/>
@@ -547,6 +670,7 @@
         </w:rPr>
         <w:t>webCore</w:t>
       </w:r>
+      <w:proofErr w:type="spellEnd"/>
       <w:r>
         <w:rPr>
           <w:rFonts w:ascii="Times New Roman" w:hAnsi="Times New Roman" w:cs="Times New Roman"/>
@@ -555,6 +679,7 @@
         </w:rPr>
         <w:t xml:space="preserve">, </w:t>
       </w:r>
+      <w:proofErr w:type="spellStart"/>
       <w:r>
         <w:rPr>
           <w:rFonts w:ascii="Times New Roman" w:hAnsi="Times New Roman" w:cs="Times New Roman"/>
@@ -563,6 +688,7 @@
         </w:rPr>
         <w:t>webCorePana</w:t>
       </w:r>
+      <w:proofErr w:type="spellEnd"/>
       <w:r>
         <w:rPr>
           <w:rFonts w:ascii="Times New Roman" w:hAnsi="Times New Roman" w:cs="Times New Roman"/>
@@ -571,6 +697,7 @@
         </w:rPr>
         <w:t xml:space="preserve">, </w:t>
       </w:r>
+      <w:proofErr w:type="spellStart"/>
       <w:r>
         <w:rPr>
           <w:rFonts w:ascii="Times New Roman" w:hAnsi="Times New Roman" w:cs="Times New Roman"/>
@@ -579,6 +706,7 @@
         </w:rPr>
         <w:t>webFrontPana</w:t>
       </w:r>
+      <w:proofErr w:type="spellEnd"/>
       <w:r>
         <w:rPr>
           <w:rFonts w:ascii="Times New Roman" w:hAnsi="Times New Roman" w:cs="Times New Roman"/>
@@ -587,6 +715,7 @@
         </w:rPr>
         <w:t xml:space="preserve">, </w:t>
       </w:r>
+      <w:proofErr w:type="spellStart"/>
       <w:r>
         <w:rPr>
           <w:rFonts w:ascii="Times New Roman" w:hAnsi="Times New Roman" w:cs="Times New Roman"/>
@@ -595,6 +724,7 @@
         </w:rPr>
         <w:t>webFrontPanaContents</w:t>
       </w:r>
+      <w:proofErr w:type="spellEnd"/>
       <w:r>
         <w:rPr>
           <w:rFonts w:ascii="Times New Roman" w:hAnsi="Times New Roman" w:cs="Times New Roman"/>
@@ -603,6 +733,7 @@
         </w:rPr>
         <w:t xml:space="preserve">, </w:t>
       </w:r>
+      <w:proofErr w:type="spellStart"/>
       <w:r>
         <w:rPr>
           <w:rFonts w:ascii="Times New Roman" w:hAnsi="Times New Roman" w:cs="Times New Roman"/>
@@ -611,6 +742,7 @@
         </w:rPr>
         <w:t>webAdminPana</w:t>
       </w:r>
+      <w:proofErr w:type="spellEnd"/>
       <w:r>
         <w:rPr>
           <w:rFonts w:ascii="Times New Roman" w:hAnsi="Times New Roman" w:cs="Times New Roman"/>
@@ -619,6 +751,7 @@
         </w:rPr>
         <w:t xml:space="preserve">, </w:t>
       </w:r>
+      <w:proofErr w:type="spellStart"/>
       <w:r>
         <w:rPr>
           <w:rFonts w:ascii="Times New Roman" w:hAnsi="Times New Roman" w:cs="Times New Roman"/>
@@ -627,6 +760,7 @@
         </w:rPr>
         <w:t>webAdminPanaContents</w:t>
       </w:r>
+      <w:proofErr w:type="spellEnd"/>
       <w:r>
         <w:rPr>
           <w:rFonts w:ascii="Times New Roman" w:hAnsi="Times New Roman" w:cs="Times New Roman"/>
@@ -652,6 +786,7 @@
         </w:rPr>
         <w:t xml:space="preserve">+ </w:t>
       </w:r>
+      <w:proofErr w:type="spellStart"/>
       <w:r>
         <w:rPr>
           <w:rFonts w:ascii="Times New Roman" w:hAnsi="Times New Roman" w:cs="Times New Roman"/>
@@ -660,7 +795,18 @@
           <w:szCs w:val="20"/>
           <w:u w:val="single"/>
         </w:rPr>
-        <w:t>Cách Build maven</w:t>
+        <w:t>Cách</w:t>
+      </w:r>
+      <w:proofErr w:type="spellEnd"/>
+      <w:r>
+        <w:rPr>
+          <w:rFonts w:ascii="Times New Roman" w:hAnsi="Times New Roman" w:cs="Times New Roman"/>
+          <w:i/>
+          <w:sz w:val="20"/>
+          <w:szCs w:val="20"/>
+          <w:u w:val="single"/>
+        </w:rPr>
+        <w:t xml:space="preserve"> Build maven</w:t>
       </w:r>
     </w:p>
     <w:p>
@@ -678,6 +824,7 @@
           <w:noProof/>
           <w:sz w:val="20"/>
           <w:szCs w:val="20"/>
+          <w:lang w:eastAsia="en-US"/>
         </w:rPr>
         <w:drawing>
           <wp:inline distT="0" distB="0" distL="0" distR="0">
@@ -759,6 +906,7 @@
           <w:szCs w:val="20"/>
         </w:rPr>
       </w:pPr>
+      <w:proofErr w:type="spellStart"/>
       <w:r>
         <w:rPr>
           <w:rFonts w:ascii="Times New Roman" w:hAnsi="Times New Roman" w:cs="Times New Roman"/>
@@ -766,8 +914,171 @@
           <w:szCs w:val="20"/>
         </w:rPr>
         <w:lastRenderedPageBreak/>
-        <w:t>Thứ tự build maven webCore -&gt; webCorePana -&gt; webFrontPanaContent (Lấy gói .jar trong target copy sang webFrontPana) -&gt; webFrontPana</w:t>
-      </w:r>
+        <w:t>Thứ</w:t>
+      </w:r>
+      <w:proofErr w:type="spellEnd"/>
+      <w:r>
+        <w:rPr>
+          <w:rFonts w:ascii="Times New Roman" w:hAnsi="Times New Roman" w:cs="Times New Roman"/>
+          <w:sz w:val="20"/>
+          <w:szCs w:val="20"/>
+        </w:rPr>
+        <w:t xml:space="preserve"> </w:t>
+      </w:r>
+      <w:proofErr w:type="spellStart"/>
+      <w:r>
+        <w:rPr>
+          <w:rFonts w:ascii="Times New Roman" w:hAnsi="Times New Roman" w:cs="Times New Roman"/>
+          <w:sz w:val="20"/>
+          <w:szCs w:val="20"/>
+        </w:rPr>
+        <w:t>tự</w:t>
+      </w:r>
+      <w:proofErr w:type="spellEnd"/>
+      <w:r>
+        <w:rPr>
+          <w:rFonts w:ascii="Times New Roman" w:hAnsi="Times New Roman" w:cs="Times New Roman"/>
+          <w:sz w:val="20"/>
+          <w:szCs w:val="20"/>
+        </w:rPr>
+        <w:t xml:space="preserve"> build maven </w:t>
+      </w:r>
+      <w:proofErr w:type="spellStart"/>
+      <w:r>
+        <w:rPr>
+          <w:rFonts w:ascii="Times New Roman" w:hAnsi="Times New Roman" w:cs="Times New Roman"/>
+          <w:sz w:val="20"/>
+          <w:szCs w:val="20"/>
+        </w:rPr>
+        <w:t>webCore</w:t>
+      </w:r>
+      <w:proofErr w:type="spellEnd"/>
+      <w:r>
+        <w:rPr>
+          <w:rFonts w:ascii="Times New Roman" w:hAnsi="Times New Roman" w:cs="Times New Roman"/>
+          <w:sz w:val="20"/>
+          <w:szCs w:val="20"/>
+        </w:rPr>
+        <w:t xml:space="preserve"> -&gt; </w:t>
+      </w:r>
+      <w:proofErr w:type="spellStart"/>
+      <w:r>
+        <w:rPr>
+          <w:rFonts w:ascii="Times New Roman" w:hAnsi="Times New Roman" w:cs="Times New Roman"/>
+          <w:sz w:val="20"/>
+          <w:szCs w:val="20"/>
+        </w:rPr>
+        <w:t>webCorePana</w:t>
+      </w:r>
+      <w:proofErr w:type="spellEnd"/>
+      <w:r>
+        <w:rPr>
+          <w:rFonts w:ascii="Times New Roman" w:hAnsi="Times New Roman" w:cs="Times New Roman"/>
+          <w:sz w:val="20"/>
+          <w:szCs w:val="20"/>
+        </w:rPr>
+        <w:t xml:space="preserve"> -&gt; </w:t>
+      </w:r>
+      <w:proofErr w:type="spellStart"/>
+      <w:r>
+        <w:rPr>
+          <w:rFonts w:ascii="Times New Roman" w:hAnsi="Times New Roman" w:cs="Times New Roman"/>
+          <w:sz w:val="20"/>
+          <w:szCs w:val="20"/>
+        </w:rPr>
+        <w:t>webFrontPanaContent</w:t>
+      </w:r>
+      <w:proofErr w:type="spellEnd"/>
+      <w:r>
+        <w:rPr>
+          <w:rFonts w:ascii="Times New Roman" w:hAnsi="Times New Roman" w:cs="Times New Roman"/>
+          <w:sz w:val="20"/>
+          <w:szCs w:val="20"/>
+        </w:rPr>
+        <w:t xml:space="preserve"> (</w:t>
+      </w:r>
+      <w:proofErr w:type="spellStart"/>
+      <w:r>
+        <w:rPr>
+          <w:rFonts w:ascii="Times New Roman" w:hAnsi="Times New Roman" w:cs="Times New Roman"/>
+          <w:sz w:val="20"/>
+          <w:szCs w:val="20"/>
+        </w:rPr>
+        <w:t>Lấy</w:t>
+      </w:r>
+      <w:proofErr w:type="spellEnd"/>
+      <w:r>
+        <w:rPr>
+          <w:rFonts w:ascii="Times New Roman" w:hAnsi="Times New Roman" w:cs="Times New Roman"/>
+          <w:sz w:val="20"/>
+          <w:szCs w:val="20"/>
+        </w:rPr>
+        <w:t xml:space="preserve"> </w:t>
+      </w:r>
+      <w:proofErr w:type="spellStart"/>
+      <w:r>
+        <w:rPr>
+          <w:rFonts w:ascii="Times New Roman" w:hAnsi="Times New Roman" w:cs="Times New Roman"/>
+          <w:sz w:val="20"/>
+          <w:szCs w:val="20"/>
+        </w:rPr>
+        <w:t>gói</w:t>
+      </w:r>
+      <w:proofErr w:type="spellEnd"/>
+      <w:r>
+        <w:rPr>
+          <w:rFonts w:ascii="Times New Roman" w:hAnsi="Times New Roman" w:cs="Times New Roman"/>
+          <w:sz w:val="20"/>
+          <w:szCs w:val="20"/>
+        </w:rPr>
+        <w:t xml:space="preserve"> .jar </w:t>
+      </w:r>
+      <w:proofErr w:type="spellStart"/>
+      <w:r>
+        <w:rPr>
+          <w:rFonts w:ascii="Times New Roman" w:hAnsi="Times New Roman" w:cs="Times New Roman"/>
+          <w:sz w:val="20"/>
+          <w:szCs w:val="20"/>
+        </w:rPr>
+        <w:t>trong</w:t>
+      </w:r>
+      <w:proofErr w:type="spellEnd"/>
+      <w:r>
+        <w:rPr>
+          <w:rFonts w:ascii="Times New Roman" w:hAnsi="Times New Roman" w:cs="Times New Roman"/>
+          <w:sz w:val="20"/>
+          <w:szCs w:val="20"/>
+        </w:rPr>
+        <w:t xml:space="preserve"> target copy sang </w:t>
+      </w:r>
+      <w:proofErr w:type="spellStart"/>
+      <w:r>
+        <w:rPr>
+          <w:rFonts w:ascii="Times New Roman" w:hAnsi="Times New Roman" w:cs="Times New Roman"/>
+          <w:sz w:val="20"/>
+          <w:szCs w:val="20"/>
+        </w:rPr>
+        <w:t>webFrontPana</w:t>
+      </w:r>
+      <w:proofErr w:type="spellEnd"/>
+      <w:r>
+        <w:rPr>
+          <w:rFonts w:ascii="Times New Roman" w:hAnsi="Times New Roman" w:cs="Times New Roman"/>
+          <w:sz w:val="20"/>
+          <w:szCs w:val="20"/>
+        </w:rPr>
+        <w:t xml:space="preserve">) -&gt; </w:t>
+      </w:r>
+      <w:proofErr w:type="spellStart"/>
+      <w:r>
+        <w:rPr>
+          <w:rFonts w:ascii="Times New Roman" w:hAnsi="Times New Roman" w:cs="Times New Roman"/>
+          <w:sz w:val="20"/>
+          <w:szCs w:val="20"/>
+        </w:rPr>
+        <w:t>webFrontPana</w:t>
+      </w:r>
+      <w:proofErr w:type="spellEnd"/>
     </w:p>
     <w:p>
       <w:pPr>
@@ -778,12 +1089,23 @@
           <w:szCs w:val="20"/>
         </w:rPr>
       </w:pPr>
+    </w:p>
+    <w:p>
+      <w:pPr>
+        <w:pStyle w:val="ListParagraph"/>
+        <w:rPr>
+          <w:rFonts w:ascii="Times New Roman" w:hAnsi="Times New Roman" w:cs="Times New Roman"/>
+          <w:sz w:val="20"/>
+          <w:szCs w:val="20"/>
+        </w:rPr>
+      </w:pPr>
       <w:r>
         <w:rPr>
           <w:rFonts w:ascii="Times New Roman" w:hAnsi="Times New Roman" w:cs="Times New Roman"/>
           <w:noProof/>
           <w:sz w:val="20"/>
           <w:szCs w:val="20"/>
+          <w:lang w:eastAsia="en-US"/>
         </w:rPr>
         <w:drawing>
           <wp:inline distT="0" distB="0" distL="0" distR="0">
@@ -858,14 +1180,178 @@
           <w:szCs w:val="20"/>
         </w:rPr>
       </w:pPr>
-      <w:r>
-        <w:rPr>
-          <w:rFonts w:ascii="Times New Roman" w:hAnsi="Times New Roman" w:cs="Times New Roman"/>
-          <w:sz w:val="20"/>
-          <w:szCs w:val="20"/>
-        </w:rPr>
-        <w:t>Thứ tự build maven webCore -&gt; webCorePana -&gt; webAdminPanaContent (Lấy gói .jar trong target copy sang webAdminPana) -&gt; webAdminPana</w:t>
-      </w:r>
+      <w:proofErr w:type="spellStart"/>
+      <w:r>
+        <w:rPr>
+          <w:rFonts w:ascii="Times New Roman" w:hAnsi="Times New Roman" w:cs="Times New Roman"/>
+          <w:sz w:val="20"/>
+          <w:szCs w:val="20"/>
+        </w:rPr>
+        <w:t>Thứ</w:t>
+      </w:r>
+      <w:proofErr w:type="spellEnd"/>
+      <w:r>
+        <w:rPr>
+          <w:rFonts w:ascii="Times New Roman" w:hAnsi="Times New Roman" w:cs="Times New Roman"/>
+          <w:sz w:val="20"/>
+          <w:szCs w:val="20"/>
+        </w:rPr>
+        <w:t xml:space="preserve"> </w:t>
+      </w:r>
+      <w:proofErr w:type="spellStart"/>
+      <w:r>
+        <w:rPr>
+          <w:rFonts w:ascii="Times New Roman" w:hAnsi="Times New Roman" w:cs="Times New Roman"/>
+          <w:sz w:val="20"/>
+          <w:szCs w:val="20"/>
+        </w:rPr>
+        <w:t>tự</w:t>
+      </w:r>
+      <w:proofErr w:type="spellEnd"/>
+      <w:r>
+        <w:rPr>
+          <w:rFonts w:ascii="Times New Roman" w:hAnsi="Times New Roman" w:cs="Times New Roman"/>
+          <w:sz w:val="20"/>
+          <w:szCs w:val="20"/>
+        </w:rPr>
+        <w:t xml:space="preserve"> build maven </w:t>
+      </w:r>
+      <w:proofErr w:type="spellStart"/>
+      <w:r>
+        <w:rPr>
+          <w:rFonts w:ascii="Times New Roman" w:hAnsi="Times New Roman" w:cs="Times New Roman"/>
+          <w:sz w:val="20"/>
+          <w:szCs w:val="20"/>
+        </w:rPr>
+        <w:t>webCore</w:t>
+      </w:r>
+      <w:proofErr w:type="spellEnd"/>
+      <w:r>
+        <w:rPr>
+          <w:rFonts w:ascii="Times New Roman" w:hAnsi="Times New Roman" w:cs="Times New Roman"/>
+          <w:sz w:val="20"/>
+          <w:szCs w:val="20"/>
+        </w:rPr>
+        <w:t xml:space="preserve"> -&gt; </w:t>
+      </w:r>
+      <w:proofErr w:type="spellStart"/>
+      <w:r>
+        <w:rPr>
+          <w:rFonts w:ascii="Times New Roman" w:hAnsi="Times New Roman" w:cs="Times New Roman"/>
+          <w:sz w:val="20"/>
+          <w:szCs w:val="20"/>
+        </w:rPr>
+        <w:t>webCorePana</w:t>
+      </w:r>
+      <w:proofErr w:type="spellEnd"/>
+      <w:r>
+        <w:rPr>
+          <w:rFonts w:ascii="Times New Roman" w:hAnsi="Times New Roman" w:cs="Times New Roman"/>
+          <w:sz w:val="20"/>
+          <w:szCs w:val="20"/>
+        </w:rPr>
+        <w:t xml:space="preserve"> -&gt; </w:t>
+      </w:r>
+      <w:proofErr w:type="spellStart"/>
+      <w:r>
+        <w:rPr>
+          <w:rFonts w:ascii="Times New Roman" w:hAnsi="Times New Roman" w:cs="Times New Roman"/>
+          <w:sz w:val="20"/>
+          <w:szCs w:val="20"/>
+        </w:rPr>
+        <w:t>webAdminPanaContent</w:t>
+      </w:r>
+      <w:proofErr w:type="spellEnd"/>
+      <w:r>
+        <w:rPr>
+          <w:rFonts w:ascii="Times New Roman" w:hAnsi="Times New Roman" w:cs="Times New Roman"/>
+          <w:sz w:val="20"/>
+          <w:szCs w:val="20"/>
+        </w:rPr>
+        <w:t xml:space="preserve"> (</w:t>
+      </w:r>
+      <w:proofErr w:type="spellStart"/>
+      <w:r>
+        <w:rPr>
+          <w:rFonts w:ascii="Times New Roman" w:hAnsi="Times New Roman" w:cs="Times New Roman"/>
+          <w:sz w:val="20"/>
+          <w:szCs w:val="20"/>
+        </w:rPr>
+        <w:t>Lấy</w:t>
+      </w:r>
+      <w:proofErr w:type="spellEnd"/>
+      <w:r>
+        <w:rPr>
+          <w:rFonts w:ascii="Times New Roman" w:hAnsi="Times New Roman" w:cs="Times New Roman"/>
+          <w:sz w:val="20"/>
+          <w:szCs w:val="20"/>
+        </w:rPr>
+        <w:t xml:space="preserve"> </w:t>
+      </w:r>
+      <w:proofErr w:type="spellStart"/>
+      <w:r>
+        <w:rPr>
+          <w:rFonts w:ascii="Times New Roman" w:hAnsi="Times New Roman" w:cs="Times New Roman"/>
+          <w:sz w:val="20"/>
+          <w:szCs w:val="20"/>
+        </w:rPr>
+        <w:t>gói</w:t>
+      </w:r>
+      <w:proofErr w:type="spellEnd"/>
+      <w:r>
+        <w:rPr>
+          <w:rFonts w:ascii="Times New Roman" w:hAnsi="Times New Roman" w:cs="Times New Roman"/>
+          <w:sz w:val="20"/>
+          <w:szCs w:val="20"/>
+        </w:rPr>
+        <w:t xml:space="preserve"> .jar </w:t>
+      </w:r>
+      <w:proofErr w:type="spellStart"/>
+      <w:r>
+        <w:rPr>
+          <w:rFonts w:ascii="Times New Roman" w:hAnsi="Times New Roman" w:cs="Times New Roman"/>
+          <w:sz w:val="20"/>
+          <w:szCs w:val="20"/>
+        </w:rPr>
+        <w:t>trong</w:t>
+      </w:r>
+      <w:proofErr w:type="spellEnd"/>
+      <w:r>
+        <w:rPr>
+          <w:rFonts w:ascii="Times New Roman" w:hAnsi="Times New Roman" w:cs="Times New Roman"/>
+          <w:sz w:val="20"/>
+          <w:szCs w:val="20"/>
+        </w:rPr>
+        <w:t xml:space="preserve"> target copy sang </w:t>
+      </w:r>
+      <w:proofErr w:type="spellStart"/>
+      <w:r>
+        <w:rPr>
+          <w:rFonts w:ascii="Times New Roman" w:hAnsi="Times New Roman" w:cs="Times New Roman"/>
+          <w:sz w:val="20"/>
+          <w:szCs w:val="20"/>
+        </w:rPr>
+        <w:t>webAdminPana</w:t>
+      </w:r>
+      <w:proofErr w:type="spellEnd"/>
+      <w:r>
+        <w:rPr>
+          <w:rFonts w:ascii="Times New Roman" w:hAnsi="Times New Roman" w:cs="Times New Roman"/>
+          <w:sz w:val="20"/>
+          <w:szCs w:val="20"/>
+        </w:rPr>
+        <w:t xml:space="preserve">) -&gt; </w:t>
+      </w:r>
+      <w:proofErr w:type="spellStart"/>
+      <w:r>
+        <w:rPr>
+          <w:rFonts w:ascii="Times New Roman" w:hAnsi="Times New Roman" w:cs="Times New Roman"/>
+          <w:sz w:val="20"/>
+          <w:szCs w:val="20"/>
+        </w:rPr>
+        <w:t>webAdminPana</w:t>
+      </w:r>
+      <w:proofErr w:type="spellEnd"/>
     </w:p>
     <w:p>
       <w:pPr>
@@ -876,12 +1362,23 @@
           <w:szCs w:val="20"/>
         </w:rPr>
       </w:pPr>
+    </w:p>
+    <w:p>
+      <w:pPr>
+        <w:pStyle w:val="ListParagraph"/>
+        <w:rPr>
+          <w:rFonts w:ascii="Times New Roman" w:hAnsi="Times New Roman" w:cs="Times New Roman"/>
+          <w:sz w:val="20"/>
+          <w:szCs w:val="20"/>
+        </w:rPr>
+      </w:pPr>
       <w:r>
         <w:rPr>
           <w:rFonts w:ascii="Times New Roman" w:hAnsi="Times New Roman" w:cs="Times New Roman"/>
           <w:noProof/>
           <w:sz w:val="20"/>
           <w:szCs w:val="20"/>
+          <w:lang w:eastAsia="en-US"/>
         </w:rPr>
         <w:drawing>
           <wp:inline distT="0" distB="0" distL="0" distR="0" wp14:anchorId="2FD5DDB0" wp14:editId="3AA6730B">
@@ -937,8 +1434,230 @@
       <w:pPr>
         <w:rPr>
           <w:rFonts w:ascii="Times New Roman" w:hAnsi="Times New Roman" w:cs="Times New Roman"/>
-          <w:sz w:val="20"/>
-          <w:szCs w:val="20"/>
+          <w:b/>
+          <w:color w:val="000000" w:themeColor="text1"/>
+        </w:rPr>
+      </w:pPr>
+      <w:r>
+        <w:rPr>
+          <w:rFonts w:ascii="Times New Roman" w:hAnsi="Times New Roman" w:cs="Times New Roman"/>
+          <w:b/>
+          <w:color w:val="FF0000"/>
+          <w:sz w:val="26"/>
+          <w:szCs w:val="26"/>
+        </w:rPr>
+        <w:t>NOTE:</w:t>
+      </w:r>
+      <w:r>
+        <w:rPr>
+          <w:rFonts w:ascii="Times New Roman" w:hAnsi="Times New Roman" w:cs="Times New Roman"/>
+          <w:b/>
+          <w:color w:val="FF0000"/>
+          <w:sz w:val="26"/>
+          <w:szCs w:val="26"/>
+        </w:rPr>
+        <w:t xml:space="preserve"> </w:t>
+      </w:r>
+      <w:proofErr w:type="spellStart"/>
+      <w:r>
+        <w:rPr>
+          <w:rFonts w:ascii="Times New Roman" w:hAnsi="Times New Roman" w:cs="Times New Roman"/>
+          <w:b/>
+          <w:color w:val="000000" w:themeColor="text1"/>
+        </w:rPr>
+        <w:t>nếu</w:t>
+      </w:r>
+      <w:proofErr w:type="spellEnd"/>
+      <w:r>
+        <w:rPr>
+          <w:rFonts w:ascii="Times New Roman" w:hAnsi="Times New Roman" w:cs="Times New Roman"/>
+          <w:b/>
+          <w:color w:val="000000" w:themeColor="text1"/>
+        </w:rPr>
+        <w:t xml:space="preserve"> </w:t>
+      </w:r>
+      <w:proofErr w:type="spellStart"/>
+      <w:r>
+        <w:rPr>
+          <w:rFonts w:ascii="Times New Roman" w:hAnsi="Times New Roman" w:cs="Times New Roman"/>
+          <w:b/>
+          <w:color w:val="000000" w:themeColor="text1"/>
+        </w:rPr>
+        <w:t>không</w:t>
+      </w:r>
+      <w:proofErr w:type="spellEnd"/>
+      <w:r>
+        <w:rPr>
+          <w:rFonts w:ascii="Times New Roman" w:hAnsi="Times New Roman" w:cs="Times New Roman"/>
+          <w:b/>
+          <w:color w:val="000000" w:themeColor="text1"/>
+        </w:rPr>
+        <w:t xml:space="preserve"> build </w:t>
+      </w:r>
+      <w:proofErr w:type="spellStart"/>
+      <w:r>
+        <w:rPr>
+          <w:rFonts w:ascii="Times New Roman" w:hAnsi="Times New Roman" w:cs="Times New Roman"/>
+          <w:b/>
+          <w:color w:val="000000" w:themeColor="text1"/>
+        </w:rPr>
+        <w:t>được</w:t>
+      </w:r>
+      <w:proofErr w:type="spellEnd"/>
+      <w:r>
+        <w:rPr>
+          <w:rFonts w:ascii="Times New Roman" w:hAnsi="Times New Roman" w:cs="Times New Roman"/>
+          <w:b/>
+          <w:color w:val="000000" w:themeColor="text1"/>
+        </w:rPr>
+        <w:t xml:space="preserve"> project </w:t>
+      </w:r>
+      <w:proofErr w:type="spellStart"/>
+      <w:r>
+        <w:rPr>
+          <w:rFonts w:ascii="Times New Roman" w:hAnsi="Times New Roman" w:cs="Times New Roman"/>
+          <w:b/>
+          <w:color w:val="000000" w:themeColor="text1"/>
+        </w:rPr>
+        <w:t>thì</w:t>
+      </w:r>
+      <w:proofErr w:type="spellEnd"/>
+      <w:r>
+        <w:rPr>
+          <w:rFonts w:ascii="Times New Roman" w:hAnsi="Times New Roman" w:cs="Times New Roman"/>
+          <w:b/>
+          <w:color w:val="000000" w:themeColor="text1"/>
+        </w:rPr>
+        <w:t xml:space="preserve"> </w:t>
+      </w:r>
+      <w:proofErr w:type="spellStart"/>
+      <w:r>
+        <w:rPr>
+          <w:rFonts w:ascii="Times New Roman" w:hAnsi="Times New Roman" w:cs="Times New Roman"/>
+          <w:b/>
+          <w:color w:val="000000" w:themeColor="text1"/>
+        </w:rPr>
+        <w:t>xóa</w:t>
+      </w:r>
+      <w:proofErr w:type="spellEnd"/>
+      <w:r>
+        <w:rPr>
+          <w:rFonts w:ascii="Times New Roman" w:hAnsi="Times New Roman" w:cs="Times New Roman"/>
+          <w:b/>
+          <w:color w:val="000000" w:themeColor="text1"/>
+        </w:rPr>
+        <w:t xml:space="preserve"> </w:t>
+      </w:r>
+      <w:proofErr w:type="spellStart"/>
+      <w:r>
+        <w:rPr>
+          <w:rFonts w:ascii="Times New Roman" w:hAnsi="Times New Roman" w:cs="Times New Roman"/>
+          <w:b/>
+          <w:color w:val="000000" w:themeColor="text1"/>
+        </w:rPr>
+        <w:t>hết</w:t>
+      </w:r>
+      <w:proofErr w:type="spellEnd"/>
+      <w:r>
+        <w:rPr>
+          <w:rFonts w:ascii="Times New Roman" w:hAnsi="Times New Roman" w:cs="Times New Roman"/>
+          <w:b/>
+          <w:color w:val="000000" w:themeColor="text1"/>
+        </w:rPr>
+        <w:t xml:space="preserve"> file </w:t>
+      </w:r>
+      <w:proofErr w:type="spellStart"/>
+      <w:r>
+        <w:rPr>
+          <w:rFonts w:ascii="Times New Roman" w:hAnsi="Times New Roman" w:cs="Times New Roman"/>
+          <w:b/>
+          <w:color w:val="000000" w:themeColor="text1"/>
+        </w:rPr>
+        <w:t>trong</w:t>
+      </w:r>
+      <w:proofErr w:type="spellEnd"/>
+      <w:r>
+        <w:rPr>
+          <w:rFonts w:ascii="Times New Roman" w:hAnsi="Times New Roman" w:cs="Times New Roman"/>
+          <w:b/>
+          <w:color w:val="000000" w:themeColor="text1"/>
+        </w:rPr>
+        <w:t xml:space="preserve"> </w:t>
+      </w:r>
+      <w:proofErr w:type="spellStart"/>
+      <w:proofErr w:type="gramStart"/>
+      <w:r>
+        <w:rPr>
+          <w:rFonts w:ascii="Times New Roman" w:hAnsi="Times New Roman" w:cs="Times New Roman"/>
+          <w:b/>
+          <w:color w:val="000000" w:themeColor="text1"/>
+        </w:rPr>
+        <w:t>thư</w:t>
+      </w:r>
+      <w:proofErr w:type="spellEnd"/>
+      <w:proofErr w:type="gramEnd"/>
+      <w:r>
+        <w:rPr>
+          <w:rFonts w:ascii="Times New Roman" w:hAnsi="Times New Roman" w:cs="Times New Roman"/>
+          <w:b/>
+          <w:color w:val="000000" w:themeColor="text1"/>
+        </w:rPr>
+        <w:t xml:space="preserve"> </w:t>
+      </w:r>
+      <w:proofErr w:type="spellStart"/>
+      <w:r>
+        <w:rPr>
+          <w:rFonts w:ascii="Times New Roman" w:hAnsi="Times New Roman" w:cs="Times New Roman"/>
+          <w:b/>
+          <w:color w:val="000000" w:themeColor="text1"/>
+        </w:rPr>
+        <w:t>mục</w:t>
+      </w:r>
+      <w:proofErr w:type="spellEnd"/>
+      <w:r>
+        <w:rPr>
+          <w:rFonts w:ascii="Times New Roman" w:hAnsi="Times New Roman" w:cs="Times New Roman"/>
+          <w:b/>
+          <w:color w:val="000000" w:themeColor="text1"/>
+        </w:rPr>
+        <w:t xml:space="preserve"> target </w:t>
+      </w:r>
+      <w:proofErr w:type="spellStart"/>
+      <w:r>
+        <w:rPr>
+          <w:rFonts w:ascii="Times New Roman" w:hAnsi="Times New Roman" w:cs="Times New Roman"/>
+          <w:b/>
+          <w:color w:val="000000" w:themeColor="text1"/>
+        </w:rPr>
+        <w:t>của</w:t>
+      </w:r>
+      <w:proofErr w:type="spellEnd"/>
+      <w:r>
+        <w:rPr>
+          <w:rFonts w:ascii="Times New Roman" w:hAnsi="Times New Roman" w:cs="Times New Roman"/>
+          <w:b/>
+          <w:color w:val="000000" w:themeColor="text1"/>
+        </w:rPr>
+        <w:t xml:space="preserve"> </w:t>
+      </w:r>
+      <w:proofErr w:type="spellStart"/>
+      <w:r>
+        <w:rPr>
+          <w:rFonts w:ascii="Times New Roman" w:hAnsi="Times New Roman" w:cs="Times New Roman"/>
+          <w:b/>
+          <w:color w:val="000000" w:themeColor="text1"/>
+        </w:rPr>
+        <w:t>webCore</w:t>
+      </w:r>
+      <w:proofErr w:type="spellEnd"/>
+    </w:p>
+    <w:p>
+      <w:pPr>
+        <w:rPr>
+          <w:rFonts w:asciiTheme="majorHAnsi" w:eastAsiaTheme="majorEastAsia" w:hAnsiTheme="majorHAnsi" w:cstheme="majorBidi"/>
+          <w:color w:val="2E74B5" w:themeColor="accent1" w:themeShade="BF"/>
+          <w:sz w:val="32"/>
+          <w:szCs w:val="32"/>
         </w:rPr>
       </w:pPr>
     </w:p>
@@ -951,9 +1670,8 @@
           <w:szCs w:val="32"/>
         </w:rPr>
       </w:pPr>
-      <w:r>
-        <w:br w:type="page"/>
-      </w:r>
+      <w:bookmarkStart w:id="0" w:name="_GoBack"/>
+      <w:bookmarkEnd w:id="0"/>
     </w:p>
     <w:p>
       <w:pPr>
@@ -978,6 +1696,7 @@
           <w:noProof/>
           <w:sz w:val="20"/>
           <w:szCs w:val="20"/>
+          <w:lang w:eastAsia="en-US"/>
         </w:rPr>
         <w:drawing>
           <wp:inline distT="0" distB="0" distL="0" distR="0">
@@ -1078,6 +1797,7 @@
           <w:noProof/>
           <w:sz w:val="20"/>
           <w:szCs w:val="20"/>
+          <w:lang w:eastAsia="en-US"/>
         </w:rPr>
         <mc:AlternateContent>
           <mc:Choice Requires="wps">
@@ -1192,34 +1912,9 @@
                                 <w:sz w:val="10"/>
                                 <w:szCs w:val="10"/>
                               </w:rPr>
-                              <w:t>"localhost"</w:t>
-                            </w:r>
-                            <w:r>
-                              <w:rPr>
-                                <w:rFonts w:ascii="Consolas" w:hAnsi="Consolas" w:cs="Consolas"/>
-                                <w:sz w:val="10"/>
-                                <w:szCs w:val="10"/>
-                              </w:rPr>
-                              <w:t xml:space="preserve">  </w:t>
-                            </w:r>
-                            <w:r>
-                              <w:rPr>
-                                <w:rFonts w:ascii="Consolas" w:hAnsi="Consolas" w:cs="Consolas"/>
-                                <w:color w:val="7F007F"/>
-                                <w:sz w:val="10"/>
-                                <w:szCs w:val="10"/>
-                              </w:rPr>
-                              <w:t>appBase</w:t>
-                            </w:r>
-                            <w:r>
-                              <w:rPr>
-                                <w:rFonts w:ascii="Consolas" w:hAnsi="Consolas" w:cs="Consolas"/>
-                                <w:color w:val="000000"/>
-                                <w:sz w:val="10"/>
-                                <w:szCs w:val="10"/>
-                              </w:rPr>
-                              <w:t>=</w:t>
-                            </w:r>
+                              <w:t>"localhost</w:t>
+                            </w:r>
+                            <w:proofErr w:type="gramStart"/>
                             <w:r>
                               <w:rPr>
                                 <w:rFonts w:ascii="Consolas" w:hAnsi="Consolas" w:cs="Consolas"/>
@@ -1229,7 +1924,71 @@
                                 <w:sz w:val="10"/>
                                 <w:szCs w:val="10"/>
                               </w:rPr>
-                              <w:t>"webapps"</w:t>
+                              <w:t>"</w:t>
+                            </w:r>
+                            <w:r>
+                              <w:rPr>
+                                <w:rFonts w:ascii="Consolas" w:hAnsi="Consolas" w:cs="Consolas"/>
+                                <w:sz w:val="10"/>
+                                <w:szCs w:val="10"/>
+                              </w:rPr>
+                              <w:t xml:space="preserve">  </w:t>
+                            </w:r>
+                            <w:proofErr w:type="spellStart"/>
+                            <w:r>
+                              <w:rPr>
+                                <w:rFonts w:ascii="Consolas" w:hAnsi="Consolas" w:cs="Consolas"/>
+                                <w:color w:val="7F007F"/>
+                                <w:sz w:val="10"/>
+                                <w:szCs w:val="10"/>
+                              </w:rPr>
+                              <w:t>appBase</w:t>
+                            </w:r>
+                            <w:proofErr w:type="spellEnd"/>
+                            <w:proofErr w:type="gramEnd"/>
+                            <w:r>
+                              <w:rPr>
+                                <w:rFonts w:ascii="Consolas" w:hAnsi="Consolas" w:cs="Consolas"/>
+                                <w:color w:val="000000"/>
+                                <w:sz w:val="10"/>
+                                <w:szCs w:val="10"/>
+                              </w:rPr>
+                              <w:t>=</w:t>
+                            </w:r>
+                            <w:r>
+                              <w:rPr>
+                                <w:rFonts w:ascii="Consolas" w:hAnsi="Consolas" w:cs="Consolas"/>
+                                <w:i/>
+                                <w:iCs/>
+                                <w:color w:val="2A00FF"/>
+                                <w:sz w:val="10"/>
+                                <w:szCs w:val="10"/>
+                              </w:rPr>
+                              <w:t>"</w:t>
+                            </w:r>
+                            <w:proofErr w:type="spellStart"/>
+                            <w:r>
+                              <w:rPr>
+                                <w:rFonts w:ascii="Consolas" w:hAnsi="Consolas" w:cs="Consolas"/>
+                                <w:i/>
+                                <w:iCs/>
+                                <w:color w:val="2A00FF"/>
+                                <w:sz w:val="10"/>
+                                <w:szCs w:val="10"/>
+                              </w:rPr>
+                              <w:t>webapps</w:t>
+                            </w:r>
+                            <w:proofErr w:type="spellEnd"/>
+                            <w:r>
+                              <w:rPr>
+                                <w:rFonts w:ascii="Consolas" w:hAnsi="Consolas" w:cs="Consolas"/>
+                                <w:i/>
+                                <w:iCs/>
+                                <w:color w:val="2A00FF"/>
+                                <w:sz w:val="10"/>
+                                <w:szCs w:val="10"/>
+                              </w:rPr>
+                              <w:t>"</w:t>
                             </w:r>
                           </w:p>
                           <w:p>
@@ -1252,6 +2011,8 @@
                               </w:rPr>
                               <w:t xml:space="preserve">            </w:t>
                             </w:r>
+                            <w:proofErr w:type="spellStart"/>
+                            <w:proofErr w:type="gramStart"/>
                             <w:r>
                               <w:rPr>
                                 <w:rFonts w:ascii="Consolas" w:hAnsi="Consolas" w:cs="Consolas"/>
@@ -1261,6 +2022,8 @@
                               </w:rPr>
                               <w:t>unpackWARs</w:t>
                             </w:r>
+                            <w:proofErr w:type="spellEnd"/>
+                            <w:proofErr w:type="gramEnd"/>
                             <w:r>
                               <w:rPr>
                                 <w:rFonts w:ascii="Consolas" w:hAnsi="Consolas" w:cs="Consolas"/>
@@ -1289,6 +2052,7 @@
                               </w:rPr>
                               <w:t xml:space="preserve"> </w:t>
                             </w:r>
+                            <w:proofErr w:type="spellStart"/>
                             <w:r>
                               <w:rPr>
                                 <w:rFonts w:ascii="Consolas" w:hAnsi="Consolas" w:cs="Consolas"/>
@@ -1298,6 +2062,7 @@
                               </w:rPr>
                               <w:t>autoDeploy</w:t>
                             </w:r>
+                            <w:proofErr w:type="spellEnd"/>
                             <w:r>
                               <w:rPr>
                                 <w:rFonts w:ascii="Consolas" w:hAnsi="Consolas" w:cs="Consolas"/>
@@ -1362,6 +2127,7 @@
                               </w:rPr>
                               <w:t xml:space="preserve">        </w:t>
                             </w:r>
+                            <w:proofErr w:type="gramStart"/>
                             <w:r>
                               <w:rPr>
                                 <w:rFonts w:ascii="Consolas" w:hAnsi="Consolas" w:cs="Consolas"/>
@@ -1369,7 +2135,37 @@
                                 <w:sz w:val="10"/>
                                 <w:szCs w:val="10"/>
                               </w:rPr>
-                              <w:t>&lt;!-- SingleSignOn valve, share authentication between web applications</w:t>
+                              <w:t>&lt;!--</w:t>
+                            </w:r>
+                            <w:proofErr w:type="gramEnd"/>
+                            <w:r>
+                              <w:rPr>
+                                <w:rFonts w:ascii="Consolas" w:hAnsi="Consolas" w:cs="Consolas"/>
+                                <w:color w:val="3F5FBF"/>
+                                <w:sz w:val="10"/>
+                                <w:szCs w:val="10"/>
+                              </w:rPr>
+                              <w:t xml:space="preserve"> </w:t>
+                            </w:r>
+                            <w:proofErr w:type="spellStart"/>
+                            <w:r>
+                              <w:rPr>
+                                <w:rFonts w:ascii="Consolas" w:hAnsi="Consolas" w:cs="Consolas"/>
+                                <w:color w:val="3F5FBF"/>
+                                <w:sz w:val="10"/>
+                                <w:szCs w:val="10"/>
+                              </w:rPr>
+                              <w:t>SingleSignOn</w:t>
+                            </w:r>
+                            <w:proofErr w:type="spellEnd"/>
+                            <w:r>
+                              <w:rPr>
+                                <w:rFonts w:ascii="Consolas" w:hAnsi="Consolas" w:cs="Consolas"/>
+                                <w:color w:val="3F5FBF"/>
+                                <w:sz w:val="10"/>
+                                <w:szCs w:val="10"/>
+                              </w:rPr>
+                              <w:t xml:space="preserve"> valve, share authentication between web applications</w:t>
                             </w:r>
                           </w:p>
                           <w:p>
@@ -1412,6 +2208,7 @@
                               </w:rPr>
                               <w:t>/</w:t>
                             </w:r>
+                            <w:proofErr w:type="spellStart"/>
                             <w:r>
                               <w:rPr>
                                 <w:rFonts w:ascii="Consolas" w:hAnsi="Consolas" w:cs="Consolas"/>
@@ -1422,6 +2219,7 @@
                               </w:rPr>
                               <w:t>config</w:t>
                             </w:r>
+                            <w:proofErr w:type="spellEnd"/>
                             <w:r>
                               <w:rPr>
                                 <w:rFonts w:ascii="Consolas" w:hAnsi="Consolas" w:cs="Consolas"/>
@@ -1482,7 +2280,47 @@
                                 <w:sz w:val="10"/>
                                 <w:szCs w:val="10"/>
                               </w:rPr>
-                              <w:t xml:space="preserve">        &lt;Valve className="org.apache.catalina.authenticator.SingleSignOn" /&gt;</w:t>
+                              <w:t xml:space="preserve">        &lt;Valve </w:t>
+                            </w:r>
+                            <w:proofErr w:type="spellStart"/>
+                            <w:r>
+                              <w:rPr>
+                                <w:rFonts w:ascii="Consolas" w:hAnsi="Consolas" w:cs="Consolas"/>
+                                <w:color w:val="3F5FBF"/>
+                                <w:sz w:val="10"/>
+                                <w:szCs w:val="10"/>
+                              </w:rPr>
+                              <w:t>className</w:t>
+                            </w:r>
+                            <w:proofErr w:type="spellEnd"/>
+                            <w:r>
+                              <w:rPr>
+                                <w:rFonts w:ascii="Consolas" w:hAnsi="Consolas" w:cs="Consolas"/>
+                                <w:color w:val="3F5FBF"/>
+                                <w:sz w:val="10"/>
+                                <w:szCs w:val="10"/>
+                              </w:rPr>
+                              <w:t>="</w:t>
+                            </w:r>
+                            <w:proofErr w:type="spellStart"/>
+                            <w:r>
+                              <w:rPr>
+                                <w:rFonts w:ascii="Consolas" w:hAnsi="Consolas" w:cs="Consolas"/>
+                                <w:color w:val="3F5FBF"/>
+                                <w:sz w:val="10"/>
+                                <w:szCs w:val="10"/>
+                              </w:rPr>
+                              <w:t>org.apache.catalina.authenticator.SingleSignOn</w:t>
+                            </w:r>
+                            <w:proofErr w:type="spellEnd"/>
+                            <w:r>
+                              <w:rPr>
+                                <w:rFonts w:ascii="Consolas" w:hAnsi="Consolas" w:cs="Consolas"/>
+                                <w:color w:val="3F5FBF"/>
+                                <w:sz w:val="10"/>
+                                <w:szCs w:val="10"/>
+                              </w:rPr>
+                              <w:t>" /&gt;</w:t>
                             </w:r>
                           </w:p>
                           <w:p>
@@ -1541,6 +2379,7 @@
                               </w:rPr>
                               <w:t xml:space="preserve">        </w:t>
                             </w:r>
+                            <w:proofErr w:type="gramStart"/>
                             <w:r>
                               <w:rPr>
                                 <w:rFonts w:ascii="Consolas" w:hAnsi="Consolas" w:cs="Consolas"/>
@@ -1548,7 +2387,17 @@
                                 <w:sz w:val="10"/>
                                 <w:szCs w:val="10"/>
                               </w:rPr>
-                              <w:t>&lt;!-- Access log processes all example.</w:t>
+                              <w:t>&lt;!--</w:t>
+                            </w:r>
+                            <w:proofErr w:type="gramEnd"/>
+                            <w:r>
+                              <w:rPr>
+                                <w:rFonts w:ascii="Consolas" w:hAnsi="Consolas" w:cs="Consolas"/>
+                                <w:color w:val="3F5FBF"/>
+                                <w:sz w:val="10"/>
+                                <w:szCs w:val="10"/>
+                              </w:rPr>
+                              <w:t xml:space="preserve"> Access log processes all example.</w:t>
                             </w:r>
                           </w:p>
                           <w:p>
@@ -1591,6 +2440,7 @@
                               </w:rPr>
                               <w:t>/</w:t>
                             </w:r>
+                            <w:proofErr w:type="spellStart"/>
                             <w:r>
                               <w:rPr>
                                 <w:rFonts w:ascii="Consolas" w:hAnsi="Consolas" w:cs="Consolas"/>
@@ -1601,6 +2451,7 @@
                               </w:rPr>
                               <w:t>config</w:t>
                             </w:r>
+                            <w:proofErr w:type="spellEnd"/>
                             <w:r>
                               <w:rPr>
                                 <w:rFonts w:ascii="Consolas" w:hAnsi="Consolas" w:cs="Consolas"/>
@@ -1680,6 +2531,7 @@
                               </w:rPr>
                               <w:t xml:space="preserve"> </w:t>
                             </w:r>
+                            <w:proofErr w:type="spellStart"/>
                             <w:r>
                               <w:rPr>
                                 <w:rFonts w:ascii="Consolas" w:hAnsi="Consolas" w:cs="Consolas"/>
@@ -1689,6 +2541,7 @@
                               </w:rPr>
                               <w:t>className</w:t>
                             </w:r>
+                            <w:proofErr w:type="spellEnd"/>
                             <w:r>
                               <w:rPr>
                                 <w:rFonts w:ascii="Consolas" w:hAnsi="Consolas" w:cs="Consolas"/>
@@ -1707,7 +2560,31 @@
                                 <w:sz w:val="10"/>
                                 <w:szCs w:val="10"/>
                               </w:rPr>
-                              <w:t>"org.apache.catalina.valves.AccessLogValve"</w:t>
+                              <w:t>"</w:t>
+                            </w:r>
+                            <w:proofErr w:type="spellStart"/>
+                            <w:r>
+                              <w:rPr>
+                                <w:rFonts w:ascii="Consolas" w:hAnsi="Consolas" w:cs="Consolas"/>
+                                <w:i/>
+                                <w:iCs/>
+                                <w:color w:val="2A00FF"/>
+                                <w:sz w:val="10"/>
+                                <w:szCs w:val="10"/>
+                              </w:rPr>
+                              <w:t>org.apache.catalina.valves.AccessLogValve</w:t>
+                            </w:r>
+                            <w:proofErr w:type="spellEnd"/>
+                            <w:r>
+                              <w:rPr>
+                                <w:rFonts w:ascii="Consolas" w:hAnsi="Consolas" w:cs="Consolas"/>
+                                <w:i/>
+                                <w:iCs/>
+                                <w:color w:val="2A00FF"/>
+                                <w:sz w:val="10"/>
+                                <w:szCs w:val="10"/>
+                              </w:rPr>
+                              <w:t>"</w:t>
                             </w:r>
                             <w:r>
                               <w:rPr>
@@ -1767,6 +2644,7 @@
                               </w:rPr>
                               <w:t xml:space="preserve">               </w:t>
                             </w:r>
+                            <w:proofErr w:type="gramStart"/>
                             <w:r>
                               <w:rPr>
                                 <w:rFonts w:ascii="Consolas" w:hAnsi="Consolas" w:cs="Consolas"/>
@@ -1776,6 +2654,7 @@
                               </w:rPr>
                               <w:t>prefix</w:t>
                             </w:r>
+                            <w:proofErr w:type="gramEnd"/>
                             <w:r>
                               <w:rPr>
                                 <w:rFonts w:ascii="Consolas" w:hAnsi="Consolas" w:cs="Consolas"/>
@@ -1794,7 +2673,31 @@
                                 <w:sz w:val="10"/>
                                 <w:szCs w:val="10"/>
                               </w:rPr>
-                              <w:t>"localhost_access_log."</w:t>
+                              <w:t>"</w:t>
+                            </w:r>
+                            <w:proofErr w:type="spellStart"/>
+                            <w:r>
+                              <w:rPr>
+                                <w:rFonts w:ascii="Consolas" w:hAnsi="Consolas" w:cs="Consolas"/>
+                                <w:i/>
+                                <w:iCs/>
+                                <w:color w:val="2A00FF"/>
+                                <w:sz w:val="10"/>
+                                <w:szCs w:val="10"/>
+                              </w:rPr>
+                              <w:t>localhost_access_log</w:t>
+                            </w:r>
+                            <w:proofErr w:type="spellEnd"/>
+                            <w:r>
+                              <w:rPr>
+                                <w:rFonts w:ascii="Consolas" w:hAnsi="Consolas" w:cs="Consolas"/>
+                                <w:i/>
+                                <w:iCs/>
+                                <w:color w:val="2A00FF"/>
+                                <w:sz w:val="10"/>
+                                <w:szCs w:val="10"/>
+                              </w:rPr>
+                              <w:t>."</w:t>
                             </w:r>
                             <w:r>
                               <w:rPr>
@@ -1854,6 +2757,7 @@
                               </w:rPr>
                               <w:t xml:space="preserve">               </w:t>
                             </w:r>
+                            <w:proofErr w:type="gramStart"/>
                             <w:r>
                               <w:rPr>
                                 <w:rFonts w:ascii="Consolas" w:hAnsi="Consolas" w:cs="Consolas"/>
@@ -1863,6 +2767,7 @@
                               </w:rPr>
                               <w:t>pattern</w:t>
                             </w:r>
+                            <w:proofErr w:type="gramEnd"/>
                             <w:r>
                               <w:rPr>
                                 <w:rFonts w:ascii="Consolas" w:hAnsi="Consolas" w:cs="Consolas"/>
@@ -1881,7 +2786,55 @@
                                 <w:sz w:val="10"/>
                                 <w:szCs w:val="10"/>
                               </w:rPr>
-                              <w:t>"%h %l %u %t &amp;quot;%r&amp;quot; %s %b"</w:t>
+                              <w:t>"%h %l %u %t &amp;</w:t>
+                            </w:r>
+                            <w:proofErr w:type="spellStart"/>
+                            <w:r>
+                              <w:rPr>
+                                <w:rFonts w:ascii="Consolas" w:hAnsi="Consolas" w:cs="Consolas"/>
+                                <w:i/>
+                                <w:iCs/>
+                                <w:color w:val="2A00FF"/>
+                                <w:sz w:val="10"/>
+                                <w:szCs w:val="10"/>
+                              </w:rPr>
+                              <w:t>quot</w:t>
+                            </w:r>
+                            <w:proofErr w:type="spellEnd"/>
+                            <w:r>
+                              <w:rPr>
+                                <w:rFonts w:ascii="Consolas" w:hAnsi="Consolas" w:cs="Consolas"/>
+                                <w:i/>
+                                <w:iCs/>
+                                <w:color w:val="2A00FF"/>
+                                <w:sz w:val="10"/>
+                                <w:szCs w:val="10"/>
+                              </w:rPr>
+                              <w:t>;%</w:t>
+                            </w:r>
+                            <w:proofErr w:type="spellStart"/>
+                            <w:r>
+                              <w:rPr>
+                                <w:rFonts w:ascii="Consolas" w:hAnsi="Consolas" w:cs="Consolas"/>
+                                <w:i/>
+                                <w:iCs/>
+                                <w:color w:val="2A00FF"/>
+                                <w:sz w:val="10"/>
+                                <w:szCs w:val="10"/>
+                              </w:rPr>
+                              <w:t>r&amp;quot</w:t>
+                            </w:r>
+                            <w:proofErr w:type="spellEnd"/>
+                            <w:r>
+                              <w:rPr>
+                                <w:rFonts w:ascii="Consolas" w:hAnsi="Consolas" w:cs="Consolas"/>
+                                <w:i/>
+                                <w:iCs/>
+                                <w:color w:val="2A00FF"/>
+                                <w:sz w:val="10"/>
+                                <w:szCs w:val="10"/>
+                              </w:rPr>
+                              <w:t>; %s %b"</w:t>
                             </w:r>
                             <w:r>
                               <w:rPr>
@@ -2852,6 +3805,7 @@
           <w:noProof/>
           <w:sz w:val="20"/>
           <w:szCs w:val="20"/>
+          <w:lang w:eastAsia="en-US"/>
         </w:rPr>
         <mc:AlternateContent>
           <mc:Choice Requires="wps">
@@ -2939,6 +3893,7 @@
                               </w:rPr>
                               <w:t xml:space="preserve"> </w:t>
                             </w:r>
+                            <w:proofErr w:type="spellStart"/>
                             <w:r>
                               <w:rPr>
                                 <w:rFonts w:ascii="Consolas" w:hAnsi="Consolas" w:cs="Consolas"/>
@@ -2948,6 +3903,7 @@
                               </w:rPr>
                               <w:t>appBase</w:t>
                             </w:r>
+                            <w:proofErr w:type="spellEnd"/>
                             <w:r>
                               <w:rPr>
                                 <w:rFonts w:ascii="Consolas" w:hAnsi="Consolas" w:cs="Consolas"/>
@@ -2966,34 +3922,9 @@
                                 <w:sz w:val="10"/>
                                 <w:szCs w:val="10"/>
                               </w:rPr>
-                              <w:t>"wtpwebapps"</w:t>
-                            </w:r>
-                            <w:r>
-                              <w:rPr>
-                                <w:rFonts w:ascii="Consolas" w:hAnsi="Consolas" w:cs="Consolas"/>
-                                <w:sz w:val="10"/>
-                                <w:szCs w:val="10"/>
-                              </w:rPr>
-                              <w:t xml:space="preserve"> </w:t>
-                            </w:r>
-                            <w:r>
-                              <w:rPr>
-                                <w:rFonts w:ascii="Consolas" w:hAnsi="Consolas" w:cs="Consolas"/>
-                                <w:color w:val="7F007F"/>
-                                <w:sz w:val="10"/>
-                                <w:szCs w:val="10"/>
-                              </w:rPr>
-                              <w:t>autoDeploy</w:t>
-                            </w:r>
-                            <w:r>
-                              <w:rPr>
-                                <w:rFonts w:ascii="Consolas" w:hAnsi="Consolas" w:cs="Consolas"/>
-                                <w:color w:val="000000"/>
-                                <w:sz w:val="10"/>
-                                <w:szCs w:val="10"/>
-                              </w:rPr>
-                              <w:t>=</w:t>
-                            </w:r>
+                              <w:t>"</w:t>
+                            </w:r>
+                            <w:proofErr w:type="spellStart"/>
                             <w:r>
                               <w:rPr>
                                 <w:rFonts w:ascii="Consolas" w:hAnsi="Consolas" w:cs="Consolas"/>
@@ -3003,34 +3934,9 @@
                                 <w:sz w:val="10"/>
                                 <w:szCs w:val="10"/>
                               </w:rPr>
-                              <w:t>"true"</w:t>
-                            </w:r>
-                            <w:r>
-                              <w:rPr>
-                                <w:rFonts w:ascii="Consolas" w:hAnsi="Consolas" w:cs="Consolas"/>
-                                <w:sz w:val="10"/>
-                                <w:szCs w:val="10"/>
-                              </w:rPr>
-                              <w:t xml:space="preserve"> </w:t>
-                            </w:r>
-                            <w:r>
-                              <w:rPr>
-                                <w:rFonts w:ascii="Consolas" w:hAnsi="Consolas" w:cs="Consolas"/>
-                                <w:color w:val="7F007F"/>
-                                <w:sz w:val="10"/>
-                                <w:szCs w:val="10"/>
-                              </w:rPr>
-                              <w:t>name</w:t>
-                            </w:r>
-                            <w:r>
-                              <w:rPr>
-                                <w:rFonts w:ascii="Consolas" w:hAnsi="Consolas" w:cs="Consolas"/>
-                                <w:color w:val="000000"/>
-                                <w:sz w:val="10"/>
-                                <w:szCs w:val="10"/>
-                              </w:rPr>
-                              <w:t>=</w:t>
-                            </w:r>
+                              <w:t>wtpwebapps</w:t>
+                            </w:r>
+                            <w:proofErr w:type="spellEnd"/>
                             <w:r>
                               <w:rPr>
                                 <w:rFonts w:ascii="Consolas" w:hAnsi="Consolas" w:cs="Consolas"/>
@@ -3040,6 +3946,82 @@
                                 <w:sz w:val="10"/>
                                 <w:szCs w:val="10"/>
                               </w:rPr>
+                              <w:t>"</w:t>
+                            </w:r>
+                            <w:r>
+                              <w:rPr>
+                                <w:rFonts w:ascii="Consolas" w:hAnsi="Consolas" w:cs="Consolas"/>
+                                <w:sz w:val="10"/>
+                                <w:szCs w:val="10"/>
+                              </w:rPr>
+                              <w:t xml:space="preserve"> </w:t>
+                            </w:r>
+                            <w:proofErr w:type="spellStart"/>
+                            <w:r>
+                              <w:rPr>
+                                <w:rFonts w:ascii="Consolas" w:hAnsi="Consolas" w:cs="Consolas"/>
+                                <w:color w:val="7F007F"/>
+                                <w:sz w:val="10"/>
+                                <w:szCs w:val="10"/>
+                              </w:rPr>
+                              <w:t>autoDeploy</w:t>
+                            </w:r>
+                            <w:proofErr w:type="spellEnd"/>
+                            <w:r>
+                              <w:rPr>
+                                <w:rFonts w:ascii="Consolas" w:hAnsi="Consolas" w:cs="Consolas"/>
+                                <w:color w:val="000000"/>
+                                <w:sz w:val="10"/>
+                                <w:szCs w:val="10"/>
+                              </w:rPr>
+                              <w:t>=</w:t>
+                            </w:r>
+                            <w:r>
+                              <w:rPr>
+                                <w:rFonts w:ascii="Consolas" w:hAnsi="Consolas" w:cs="Consolas"/>
+                                <w:i/>
+                                <w:iCs/>
+                                <w:color w:val="2A00FF"/>
+                                <w:sz w:val="10"/>
+                                <w:szCs w:val="10"/>
+                              </w:rPr>
+                              <w:t>"true"</w:t>
+                            </w:r>
+                            <w:r>
+                              <w:rPr>
+                                <w:rFonts w:ascii="Consolas" w:hAnsi="Consolas" w:cs="Consolas"/>
+                                <w:sz w:val="10"/>
+                                <w:szCs w:val="10"/>
+                              </w:rPr>
+                              <w:t xml:space="preserve"> </w:t>
+                            </w:r>
+                            <w:r>
+                              <w:rPr>
+                                <w:rFonts w:ascii="Consolas" w:hAnsi="Consolas" w:cs="Consolas"/>
+                                <w:color w:val="7F007F"/>
+                                <w:sz w:val="10"/>
+                                <w:szCs w:val="10"/>
+                              </w:rPr>
+                              <w:t>name</w:t>
+                            </w:r>
+                            <w:r>
+                              <w:rPr>
+                                <w:rFonts w:ascii="Consolas" w:hAnsi="Consolas" w:cs="Consolas"/>
+                                <w:color w:val="000000"/>
+                                <w:sz w:val="10"/>
+                                <w:szCs w:val="10"/>
+                              </w:rPr>
+                              <w:t>=</w:t>
+                            </w:r>
+                            <w:r>
+                              <w:rPr>
+                                <w:rFonts w:ascii="Consolas" w:hAnsi="Consolas" w:cs="Consolas"/>
+                                <w:i/>
+                                <w:iCs/>
+                                <w:color w:val="2A00FF"/>
+                                <w:sz w:val="10"/>
+                                <w:szCs w:val="10"/>
+                              </w:rPr>
                               <w:t>"pana.com"</w:t>
                             </w:r>
                             <w:r>
@@ -3050,6 +4032,7 @@
                               </w:rPr>
                               <w:t xml:space="preserve"> </w:t>
                             </w:r>
+                            <w:proofErr w:type="spellStart"/>
                             <w:r>
                               <w:rPr>
                                 <w:rFonts w:ascii="Consolas" w:hAnsi="Consolas" w:cs="Consolas"/>
@@ -3059,6 +4042,7 @@
                               </w:rPr>
                               <w:t>unpackWARs</w:t>
                             </w:r>
+                            <w:proofErr w:type="spellEnd"/>
                             <w:r>
                               <w:rPr>
                                 <w:rFonts w:ascii="Consolas" w:hAnsi="Consolas" w:cs="Consolas"/>
@@ -3136,6 +4120,7 @@
                               </w:rPr>
                               <w:t xml:space="preserve"> </w:t>
                             </w:r>
+                            <w:proofErr w:type="spellStart"/>
                             <w:r>
                               <w:rPr>
                                 <w:rFonts w:ascii="Consolas" w:hAnsi="Consolas" w:cs="Consolas"/>
@@ -3145,6 +4130,7 @@
                               </w:rPr>
                               <w:t>className</w:t>
                             </w:r>
+                            <w:proofErr w:type="spellEnd"/>
                             <w:r>
                               <w:rPr>
                                 <w:rFonts w:ascii="Consolas" w:hAnsi="Consolas" w:cs="Consolas"/>
@@ -3163,34 +4149,9 @@
                                 <w:sz w:val="10"/>
                                 <w:szCs w:val="10"/>
                               </w:rPr>
-                              <w:t>"org.apache.catalina.valves.AccessLogValve"</w:t>
-                            </w:r>
-                            <w:r>
-                              <w:rPr>
-                                <w:rFonts w:ascii="Consolas" w:hAnsi="Consolas" w:cs="Consolas"/>
-                                <w:sz w:val="10"/>
-                                <w:szCs w:val="10"/>
-                              </w:rPr>
-                              <w:t xml:space="preserve"> </w:t>
-                            </w:r>
-                            <w:r>
-                              <w:rPr>
-                                <w:rFonts w:ascii="Consolas" w:hAnsi="Consolas" w:cs="Consolas"/>
-                                <w:color w:val="7F007F"/>
-                                <w:sz w:val="10"/>
-                                <w:szCs w:val="10"/>
-                              </w:rPr>
-                              <w:t>directory</w:t>
-                            </w:r>
-                            <w:r>
-                              <w:rPr>
-                                <w:rFonts w:ascii="Consolas" w:hAnsi="Consolas" w:cs="Consolas"/>
-                                <w:color w:val="000000"/>
-                                <w:sz w:val="10"/>
-                                <w:szCs w:val="10"/>
-                              </w:rPr>
-                              <w:t>=</w:t>
-                            </w:r>
+                              <w:t>"</w:t>
+                            </w:r>
+                            <w:proofErr w:type="spellStart"/>
                             <w:r>
                               <w:rPr>
                                 <w:rFonts w:ascii="Consolas" w:hAnsi="Consolas" w:cs="Consolas"/>
@@ -3200,34 +4161,9 @@
                                 <w:sz w:val="10"/>
                                 <w:szCs w:val="10"/>
                               </w:rPr>
-                              <w:t>"logs"</w:t>
-                            </w:r>
-                            <w:r>
-                              <w:rPr>
-                                <w:rFonts w:ascii="Consolas" w:hAnsi="Consolas" w:cs="Consolas"/>
-                                <w:sz w:val="10"/>
-                                <w:szCs w:val="10"/>
-                              </w:rPr>
-                              <w:t xml:space="preserve"> </w:t>
-                            </w:r>
-                            <w:r>
-                              <w:rPr>
-                                <w:rFonts w:ascii="Consolas" w:hAnsi="Consolas" w:cs="Consolas"/>
-                                <w:color w:val="7F007F"/>
-                                <w:sz w:val="10"/>
-                                <w:szCs w:val="10"/>
-                              </w:rPr>
-                              <w:t>pattern</w:t>
-                            </w:r>
-                            <w:r>
-                              <w:rPr>
-                                <w:rFonts w:ascii="Consolas" w:hAnsi="Consolas" w:cs="Consolas"/>
-                                <w:color w:val="000000"/>
-                                <w:sz w:val="10"/>
-                                <w:szCs w:val="10"/>
-                              </w:rPr>
-                              <w:t>=</w:t>
-                            </w:r>
+                              <w:t>org.apache.catalina.valves.AccessLogValve</w:t>
+                            </w:r>
+                            <w:proofErr w:type="spellEnd"/>
                             <w:r>
                               <w:rPr>
                                 <w:rFonts w:ascii="Consolas" w:hAnsi="Consolas" w:cs="Consolas"/>
@@ -3237,7 +4173,7 @@
                                 <w:sz w:val="10"/>
                                 <w:szCs w:val="10"/>
                               </w:rPr>
-                              <w:t>"%h %l %u %t &amp;quot;%r&amp;quot; %s %b"</w:t>
+                              <w:t>"</w:t>
                             </w:r>
                             <w:r>
                               <w:rPr>
@@ -3254,7 +4190,7 @@
                                 <w:sz w:val="10"/>
                                 <w:szCs w:val="10"/>
                               </w:rPr>
-                              <w:t>prefix</w:t>
+                              <w:t>directory</w:t>
                             </w:r>
                             <w:r>
                               <w:rPr>
@@ -3274,7 +4210,155 @@
                                 <w:sz w:val="10"/>
                                 <w:szCs w:val="10"/>
                               </w:rPr>
-                              <w:t>"localhost_access_log."</w:t>
+                              <w:t>"logs"</w:t>
+                            </w:r>
+                            <w:r>
+                              <w:rPr>
+                                <w:rFonts w:ascii="Consolas" w:hAnsi="Consolas" w:cs="Consolas"/>
+                                <w:sz w:val="10"/>
+                                <w:szCs w:val="10"/>
+                              </w:rPr>
+                              <w:t xml:space="preserve"> </w:t>
+                            </w:r>
+                            <w:r>
+                              <w:rPr>
+                                <w:rFonts w:ascii="Consolas" w:hAnsi="Consolas" w:cs="Consolas"/>
+                                <w:color w:val="7F007F"/>
+                                <w:sz w:val="10"/>
+                                <w:szCs w:val="10"/>
+                              </w:rPr>
+                              <w:t>pattern</w:t>
+                            </w:r>
+                            <w:r>
+                              <w:rPr>
+                                <w:rFonts w:ascii="Consolas" w:hAnsi="Consolas" w:cs="Consolas"/>
+                                <w:color w:val="000000"/>
+                                <w:sz w:val="10"/>
+                                <w:szCs w:val="10"/>
+                              </w:rPr>
+                              <w:t>=</w:t>
+                            </w:r>
+                            <w:r>
+                              <w:rPr>
+                                <w:rFonts w:ascii="Consolas" w:hAnsi="Consolas" w:cs="Consolas"/>
+                                <w:i/>
+                                <w:iCs/>
+                                <w:color w:val="2A00FF"/>
+                                <w:sz w:val="10"/>
+                                <w:szCs w:val="10"/>
+                              </w:rPr>
+                              <w:t>"%h %l %u %t &amp;</w:t>
+                            </w:r>
+                            <w:proofErr w:type="spellStart"/>
+                            <w:r>
+                              <w:rPr>
+                                <w:rFonts w:ascii="Consolas" w:hAnsi="Consolas" w:cs="Consolas"/>
+                                <w:i/>
+                                <w:iCs/>
+                                <w:color w:val="2A00FF"/>
+                                <w:sz w:val="10"/>
+                                <w:szCs w:val="10"/>
+                              </w:rPr>
+                              <w:t>quot</w:t>
+                            </w:r>
+                            <w:proofErr w:type="spellEnd"/>
+                            <w:proofErr w:type="gramStart"/>
+                            <w:r>
+                              <w:rPr>
+                                <w:rFonts w:ascii="Consolas" w:hAnsi="Consolas" w:cs="Consolas"/>
+                                <w:i/>
+                                <w:iCs/>
+                                <w:color w:val="2A00FF"/>
+                                <w:sz w:val="10"/>
+                                <w:szCs w:val="10"/>
+                              </w:rPr>
+                              <w:t>;%</w:t>
+                            </w:r>
+                            <w:proofErr w:type="spellStart"/>
+                            <w:proofErr w:type="gramEnd"/>
+                            <w:r>
+                              <w:rPr>
+                                <w:rFonts w:ascii="Consolas" w:hAnsi="Consolas" w:cs="Consolas"/>
+                                <w:i/>
+                                <w:iCs/>
+                                <w:color w:val="2A00FF"/>
+                                <w:sz w:val="10"/>
+                                <w:szCs w:val="10"/>
+                              </w:rPr>
+                              <w:t>r&amp;quot</w:t>
+                            </w:r>
+                            <w:proofErr w:type="spellEnd"/>
+                            <w:r>
+                              <w:rPr>
+                                <w:rFonts w:ascii="Consolas" w:hAnsi="Consolas" w:cs="Consolas"/>
+                                <w:i/>
+                                <w:iCs/>
+                                <w:color w:val="2A00FF"/>
+                                <w:sz w:val="10"/>
+                                <w:szCs w:val="10"/>
+                              </w:rPr>
+                              <w:t>; %s %b"</w:t>
+                            </w:r>
+                            <w:r>
+                              <w:rPr>
+                                <w:rFonts w:ascii="Consolas" w:hAnsi="Consolas" w:cs="Consolas"/>
+                                <w:sz w:val="10"/>
+                                <w:szCs w:val="10"/>
+                              </w:rPr>
+                              <w:t xml:space="preserve"> </w:t>
+                            </w:r>
+                            <w:r>
+                              <w:rPr>
+                                <w:rFonts w:ascii="Consolas" w:hAnsi="Consolas" w:cs="Consolas"/>
+                                <w:color w:val="7F007F"/>
+                                <w:sz w:val="10"/>
+                                <w:szCs w:val="10"/>
+                              </w:rPr>
+                              <w:t>prefix</w:t>
+                            </w:r>
+                            <w:r>
+                              <w:rPr>
+                                <w:rFonts w:ascii="Consolas" w:hAnsi="Consolas" w:cs="Consolas"/>
+                                <w:color w:val="000000"/>
+                                <w:sz w:val="10"/>
+                                <w:szCs w:val="10"/>
+                              </w:rPr>
+                              <w:t>=</w:t>
+                            </w:r>
+                            <w:r>
+                              <w:rPr>
+                                <w:rFonts w:ascii="Consolas" w:hAnsi="Consolas" w:cs="Consolas"/>
+                                <w:i/>
+                                <w:iCs/>
+                                <w:color w:val="2A00FF"/>
+                                <w:sz w:val="10"/>
+                                <w:szCs w:val="10"/>
+                              </w:rPr>
+                              <w:t>"</w:t>
+                            </w:r>
+                            <w:proofErr w:type="spellStart"/>
+                            <w:r>
+                              <w:rPr>
+                                <w:rFonts w:ascii="Consolas" w:hAnsi="Consolas" w:cs="Consolas"/>
+                                <w:i/>
+                                <w:iCs/>
+                                <w:color w:val="2A00FF"/>
+                                <w:sz w:val="10"/>
+                                <w:szCs w:val="10"/>
+                              </w:rPr>
+                              <w:t>localhost_access_log</w:t>
+                            </w:r>
+                            <w:proofErr w:type="spellEnd"/>
+                            <w:r>
+                              <w:rPr>
+                                <w:rFonts w:ascii="Consolas" w:hAnsi="Consolas" w:cs="Consolas"/>
+                                <w:i/>
+                                <w:iCs/>
+                                <w:color w:val="2A00FF"/>
+                                <w:sz w:val="10"/>
+                                <w:szCs w:val="10"/>
+                              </w:rPr>
+                              <w:t>."</w:t>
                             </w:r>
                             <w:r>
                               <w:rPr>
@@ -3370,6 +4454,7 @@
                               </w:rPr>
                               <w:t xml:space="preserve"> </w:t>
                             </w:r>
+                            <w:proofErr w:type="spellStart"/>
                             <w:r>
                               <w:rPr>
                                 <w:rFonts w:ascii="Consolas" w:hAnsi="Consolas" w:cs="Consolas"/>
@@ -3379,6 +4464,7 @@
                               </w:rPr>
                               <w:t>docBase</w:t>
                             </w:r>
+                            <w:proofErr w:type="spellEnd"/>
                             <w:r>
                               <w:rPr>
                                 <w:rFonts w:ascii="Consolas" w:hAnsi="Consolas" w:cs="Consolas"/>
@@ -3397,34 +4483,9 @@
                                 <w:sz w:val="10"/>
                                 <w:szCs w:val="10"/>
                               </w:rPr>
-                              <w:t>"webFrontPana"</w:t>
-                            </w:r>
-                            <w:r>
-                              <w:rPr>
-                                <w:rFonts w:ascii="Consolas" w:hAnsi="Consolas" w:cs="Consolas"/>
-                                <w:sz w:val="10"/>
-                                <w:szCs w:val="10"/>
-                              </w:rPr>
-                              <w:t xml:space="preserve"> </w:t>
-                            </w:r>
-                            <w:r>
-                              <w:rPr>
-                                <w:rFonts w:ascii="Consolas" w:hAnsi="Consolas" w:cs="Consolas"/>
-                                <w:color w:val="7F007F"/>
-                                <w:sz w:val="10"/>
-                                <w:szCs w:val="10"/>
-                              </w:rPr>
-                              <w:t>path</w:t>
-                            </w:r>
-                            <w:r>
-                              <w:rPr>
-                                <w:rFonts w:ascii="Consolas" w:hAnsi="Consolas" w:cs="Consolas"/>
-                                <w:color w:val="000000"/>
-                                <w:sz w:val="10"/>
-                                <w:szCs w:val="10"/>
-                              </w:rPr>
-                              <w:t>=</w:t>
-                            </w:r>
+                              <w:t>"</w:t>
+                            </w:r>
+                            <w:proofErr w:type="spellStart"/>
                             <w:r>
                               <w:rPr>
                                 <w:rFonts w:ascii="Consolas" w:hAnsi="Consolas" w:cs="Consolas"/>
@@ -3434,34 +4495,9 @@
                                 <w:sz w:val="10"/>
                                 <w:szCs w:val="10"/>
                               </w:rPr>
-                              <w:t>""</w:t>
-                            </w:r>
-                            <w:r>
-                              <w:rPr>
-                                <w:rFonts w:ascii="Consolas" w:hAnsi="Consolas" w:cs="Consolas"/>
-                                <w:sz w:val="10"/>
-                                <w:szCs w:val="10"/>
-                              </w:rPr>
-                              <w:t xml:space="preserve"> </w:t>
-                            </w:r>
-                            <w:r>
-                              <w:rPr>
-                                <w:rFonts w:ascii="Consolas" w:hAnsi="Consolas" w:cs="Consolas"/>
-                                <w:color w:val="7F007F"/>
-                                <w:sz w:val="10"/>
-                                <w:szCs w:val="10"/>
-                              </w:rPr>
-                              <w:t>source</w:t>
-                            </w:r>
-                            <w:r>
-                              <w:rPr>
-                                <w:rFonts w:ascii="Consolas" w:hAnsi="Consolas" w:cs="Consolas"/>
-                                <w:color w:val="000000"/>
-                                <w:sz w:val="10"/>
-                                <w:szCs w:val="10"/>
-                              </w:rPr>
-                              <w:t>=</w:t>
-                            </w:r>
+                              <w:t>webFrontPana</w:t>
+                            </w:r>
+                            <w:proofErr w:type="spellEnd"/>
                             <w:r>
                               <w:rPr>
                                 <w:rFonts w:ascii="Consolas" w:hAnsi="Consolas" w:cs="Consolas"/>
@@ -3471,7 +4507,105 @@
                                 <w:sz w:val="10"/>
                                 <w:szCs w:val="10"/>
                               </w:rPr>
-                              <w:t>"org.eclipse.jst.jee.server:webFrontPana"</w:t>
+                              <w:t>"</w:t>
+                            </w:r>
+                            <w:r>
+                              <w:rPr>
+                                <w:rFonts w:ascii="Consolas" w:hAnsi="Consolas" w:cs="Consolas"/>
+                                <w:sz w:val="10"/>
+                                <w:szCs w:val="10"/>
+                              </w:rPr>
+                              <w:t xml:space="preserve"> </w:t>
+                            </w:r>
+                            <w:r>
+                              <w:rPr>
+                                <w:rFonts w:ascii="Consolas" w:hAnsi="Consolas" w:cs="Consolas"/>
+                                <w:color w:val="7F007F"/>
+                                <w:sz w:val="10"/>
+                                <w:szCs w:val="10"/>
+                              </w:rPr>
+                              <w:t>path</w:t>
+                            </w:r>
+                            <w:r>
+                              <w:rPr>
+                                <w:rFonts w:ascii="Consolas" w:hAnsi="Consolas" w:cs="Consolas"/>
+                                <w:color w:val="000000"/>
+                                <w:sz w:val="10"/>
+                                <w:szCs w:val="10"/>
+                              </w:rPr>
+                              <w:t>=</w:t>
+                            </w:r>
+                            <w:r>
+                              <w:rPr>
+                                <w:rFonts w:ascii="Consolas" w:hAnsi="Consolas" w:cs="Consolas"/>
+                                <w:i/>
+                                <w:iCs/>
+                                <w:color w:val="2A00FF"/>
+                                <w:sz w:val="10"/>
+                                <w:szCs w:val="10"/>
+                              </w:rPr>
+                              <w:t>""</w:t>
+                            </w:r>
+                            <w:r>
+                              <w:rPr>
+                                <w:rFonts w:ascii="Consolas" w:hAnsi="Consolas" w:cs="Consolas"/>
+                                <w:sz w:val="10"/>
+                                <w:szCs w:val="10"/>
+                              </w:rPr>
+                              <w:t xml:space="preserve"> </w:t>
+                            </w:r>
+                            <w:r>
+                              <w:rPr>
+                                <w:rFonts w:ascii="Consolas" w:hAnsi="Consolas" w:cs="Consolas"/>
+                                <w:color w:val="7F007F"/>
+                                <w:sz w:val="10"/>
+                                <w:szCs w:val="10"/>
+                              </w:rPr>
+                              <w:t>source</w:t>
+                            </w:r>
+                            <w:r>
+                              <w:rPr>
+                                <w:rFonts w:ascii="Consolas" w:hAnsi="Consolas" w:cs="Consolas"/>
+                                <w:color w:val="000000"/>
+                                <w:sz w:val="10"/>
+                                <w:szCs w:val="10"/>
+                              </w:rPr>
+                              <w:t>=</w:t>
+                            </w:r>
+                            <w:r>
+                              <w:rPr>
+                                <w:rFonts w:ascii="Consolas" w:hAnsi="Consolas" w:cs="Consolas"/>
+                                <w:i/>
+                                <w:iCs/>
+                                <w:color w:val="2A00FF"/>
+                                <w:sz w:val="10"/>
+                                <w:szCs w:val="10"/>
+                              </w:rPr>
+                              <w:t>"</w:t>
+                            </w:r>
+                            <w:proofErr w:type="spellStart"/>
+                            <w:r>
+                              <w:rPr>
+                                <w:rFonts w:ascii="Consolas" w:hAnsi="Consolas" w:cs="Consolas"/>
+                                <w:i/>
+                                <w:iCs/>
+                                <w:color w:val="2A00FF"/>
+                                <w:sz w:val="10"/>
+                                <w:szCs w:val="10"/>
+                              </w:rPr>
+                              <w:t>org.eclipse.jst.jee.server:webFrontPana</w:t>
+                            </w:r>
+                            <w:proofErr w:type="spellEnd"/>
+                            <w:r>
+                              <w:rPr>
+                                <w:rFonts w:ascii="Consolas" w:hAnsi="Consolas" w:cs="Consolas"/>
+                                <w:i/>
+                                <w:iCs/>
+                                <w:color w:val="2A00FF"/>
+                                <w:sz w:val="10"/>
+                                <w:szCs w:val="10"/>
+                              </w:rPr>
+                              <w:t>"</w:t>
                             </w:r>
                             <w:r>
                               <w:rPr>
@@ -3580,6 +4714,7 @@
                               </w:rPr>
                               <w:t xml:space="preserve"> </w:t>
                             </w:r>
+                            <w:proofErr w:type="spellStart"/>
                             <w:r>
                               <w:rPr>
                                 <w:rFonts w:ascii="Consolas" w:hAnsi="Consolas" w:cs="Consolas"/>
@@ -3589,6 +4724,7 @@
                               </w:rPr>
                               <w:t>appBase</w:t>
                             </w:r>
+                            <w:proofErr w:type="spellEnd"/>
                             <w:r>
                               <w:rPr>
                                 <w:rFonts w:ascii="Consolas" w:hAnsi="Consolas" w:cs="Consolas"/>
@@ -3607,34 +4743,9 @@
                                 <w:sz w:val="10"/>
                                 <w:szCs w:val="10"/>
                               </w:rPr>
-                              <w:t>"webapps"</w:t>
-                            </w:r>
-                            <w:r>
-                              <w:rPr>
-                                <w:rFonts w:ascii="Consolas" w:hAnsi="Consolas" w:cs="Consolas"/>
-                                <w:sz w:val="10"/>
-                                <w:szCs w:val="10"/>
-                              </w:rPr>
-                              <w:t xml:space="preserve"> </w:t>
-                            </w:r>
-                            <w:r>
-                              <w:rPr>
-                                <w:rFonts w:ascii="Consolas" w:hAnsi="Consolas" w:cs="Consolas"/>
-                                <w:color w:val="7F007F"/>
-                                <w:sz w:val="10"/>
-                                <w:szCs w:val="10"/>
-                              </w:rPr>
-                              <w:t>autoDeploy</w:t>
-                            </w:r>
-                            <w:r>
-                              <w:rPr>
-                                <w:rFonts w:ascii="Consolas" w:hAnsi="Consolas" w:cs="Consolas"/>
-                                <w:color w:val="000000"/>
-                                <w:sz w:val="10"/>
-                                <w:szCs w:val="10"/>
-                              </w:rPr>
-                              <w:t>=</w:t>
-                            </w:r>
+                              <w:t>"</w:t>
+                            </w:r>
+                            <w:proofErr w:type="spellStart"/>
                             <w:r>
                               <w:rPr>
                                 <w:rFonts w:ascii="Consolas" w:hAnsi="Consolas" w:cs="Consolas"/>
@@ -3644,34 +4755,9 @@
                                 <w:sz w:val="10"/>
                                 <w:szCs w:val="10"/>
                               </w:rPr>
-                              <w:t>"true"</w:t>
-                            </w:r>
-                            <w:r>
-                              <w:rPr>
-                                <w:rFonts w:ascii="Consolas" w:hAnsi="Consolas" w:cs="Consolas"/>
-                                <w:sz w:val="10"/>
-                                <w:szCs w:val="10"/>
-                              </w:rPr>
-                              <w:t xml:space="preserve"> </w:t>
-                            </w:r>
-                            <w:r>
-                              <w:rPr>
-                                <w:rFonts w:ascii="Consolas" w:hAnsi="Consolas" w:cs="Consolas"/>
-                                <w:color w:val="7F007F"/>
-                                <w:sz w:val="10"/>
-                                <w:szCs w:val="10"/>
-                              </w:rPr>
-                              <w:t>name</w:t>
-                            </w:r>
-                            <w:r>
-                              <w:rPr>
-                                <w:rFonts w:ascii="Consolas" w:hAnsi="Consolas" w:cs="Consolas"/>
-                                <w:color w:val="000000"/>
-                                <w:sz w:val="10"/>
-                                <w:szCs w:val="10"/>
-                              </w:rPr>
-                              <w:t>=</w:t>
-                            </w:r>
+                              <w:t>webapps</w:t>
+                            </w:r>
+                            <w:proofErr w:type="spellEnd"/>
                             <w:r>
                               <w:rPr>
                                 <w:rFonts w:ascii="Consolas" w:hAnsi="Consolas" w:cs="Consolas"/>
@@ -3681,6 +4767,82 @@
                                 <w:sz w:val="10"/>
                                 <w:szCs w:val="10"/>
                               </w:rPr>
+                              <w:t>"</w:t>
+                            </w:r>
+                            <w:r>
+                              <w:rPr>
+                                <w:rFonts w:ascii="Consolas" w:hAnsi="Consolas" w:cs="Consolas"/>
+                                <w:sz w:val="10"/>
+                                <w:szCs w:val="10"/>
+                              </w:rPr>
+                              <w:t xml:space="preserve"> </w:t>
+                            </w:r>
+                            <w:proofErr w:type="spellStart"/>
+                            <w:r>
+                              <w:rPr>
+                                <w:rFonts w:ascii="Consolas" w:hAnsi="Consolas" w:cs="Consolas"/>
+                                <w:color w:val="7F007F"/>
+                                <w:sz w:val="10"/>
+                                <w:szCs w:val="10"/>
+                              </w:rPr>
+                              <w:t>autoDeploy</w:t>
+                            </w:r>
+                            <w:proofErr w:type="spellEnd"/>
+                            <w:r>
+                              <w:rPr>
+                                <w:rFonts w:ascii="Consolas" w:hAnsi="Consolas" w:cs="Consolas"/>
+                                <w:color w:val="000000"/>
+                                <w:sz w:val="10"/>
+                                <w:szCs w:val="10"/>
+                              </w:rPr>
+                              <w:t>=</w:t>
+                            </w:r>
+                            <w:r>
+                              <w:rPr>
+                                <w:rFonts w:ascii="Consolas" w:hAnsi="Consolas" w:cs="Consolas"/>
+                                <w:i/>
+                                <w:iCs/>
+                                <w:color w:val="2A00FF"/>
+                                <w:sz w:val="10"/>
+                                <w:szCs w:val="10"/>
+                              </w:rPr>
+                              <w:t>"true"</w:t>
+                            </w:r>
+                            <w:r>
+                              <w:rPr>
+                                <w:rFonts w:ascii="Consolas" w:hAnsi="Consolas" w:cs="Consolas"/>
+                                <w:sz w:val="10"/>
+                                <w:szCs w:val="10"/>
+                              </w:rPr>
+                              <w:t xml:space="preserve"> </w:t>
+                            </w:r>
+                            <w:r>
+                              <w:rPr>
+                                <w:rFonts w:ascii="Consolas" w:hAnsi="Consolas" w:cs="Consolas"/>
+                                <w:color w:val="7F007F"/>
+                                <w:sz w:val="10"/>
+                                <w:szCs w:val="10"/>
+                              </w:rPr>
+                              <w:t>name</w:t>
+                            </w:r>
+                            <w:r>
+                              <w:rPr>
+                                <w:rFonts w:ascii="Consolas" w:hAnsi="Consolas" w:cs="Consolas"/>
+                                <w:color w:val="000000"/>
+                                <w:sz w:val="10"/>
+                                <w:szCs w:val="10"/>
+                              </w:rPr>
+                              <w:t>=</w:t>
+                            </w:r>
+                            <w:r>
+                              <w:rPr>
+                                <w:rFonts w:ascii="Consolas" w:hAnsi="Consolas" w:cs="Consolas"/>
+                                <w:i/>
+                                <w:iCs/>
+                                <w:color w:val="2A00FF"/>
+                                <w:sz w:val="10"/>
+                                <w:szCs w:val="10"/>
+                              </w:rPr>
                               <w:t>"localhost"</w:t>
                             </w:r>
                             <w:r>
@@ -3691,6 +4853,7 @@
                               </w:rPr>
                               <w:t xml:space="preserve"> </w:t>
                             </w:r>
+                            <w:proofErr w:type="spellStart"/>
                             <w:r>
                               <w:rPr>
                                 <w:rFonts w:ascii="Consolas" w:hAnsi="Consolas" w:cs="Consolas"/>
@@ -3700,6 +4863,7 @@
                               </w:rPr>
                               <w:t>unpackWARs</w:t>
                             </w:r>
+                            <w:proofErr w:type="spellEnd"/>
                             <w:r>
                               <w:rPr>
                                 <w:rFonts w:ascii="Consolas" w:hAnsi="Consolas" w:cs="Consolas"/>
@@ -3764,6 +4928,7 @@
                               </w:rPr>
                               <w:t xml:space="preserve">        </w:t>
                             </w:r>
+                            <w:proofErr w:type="gramStart"/>
                             <w:r>
                               <w:rPr>
                                 <w:rFonts w:ascii="Consolas" w:hAnsi="Consolas" w:cs="Consolas"/>
@@ -3771,7 +4936,37 @@
                                 <w:sz w:val="10"/>
                                 <w:szCs w:val="10"/>
                               </w:rPr>
-                              <w:t>&lt;!-- SingleSignOn valve, share authentication between web applications</w:t>
+                              <w:t>&lt;!--</w:t>
+                            </w:r>
+                            <w:proofErr w:type="gramEnd"/>
+                            <w:r>
+                              <w:rPr>
+                                <w:rFonts w:ascii="Consolas" w:hAnsi="Consolas" w:cs="Consolas"/>
+                                <w:color w:val="3F5FBF"/>
+                                <w:sz w:val="10"/>
+                                <w:szCs w:val="10"/>
+                              </w:rPr>
+                              <w:t xml:space="preserve"> </w:t>
+                            </w:r>
+                            <w:proofErr w:type="spellStart"/>
+                            <w:r>
+                              <w:rPr>
+                                <w:rFonts w:ascii="Consolas" w:hAnsi="Consolas" w:cs="Consolas"/>
+                                <w:color w:val="3F5FBF"/>
+                                <w:sz w:val="10"/>
+                                <w:szCs w:val="10"/>
+                              </w:rPr>
+                              <w:t>SingleSignOn</w:t>
+                            </w:r>
+                            <w:proofErr w:type="spellEnd"/>
+                            <w:r>
+                              <w:rPr>
+                                <w:rFonts w:ascii="Consolas" w:hAnsi="Consolas" w:cs="Consolas"/>
+                                <w:color w:val="3F5FBF"/>
+                                <w:sz w:val="10"/>
+                                <w:szCs w:val="10"/>
+                              </w:rPr>
+                              <w:t xml:space="preserve"> valve, share authentication between web applications</w:t>
                             </w:r>
                           </w:p>
                           <w:p>
@@ -3814,6 +5009,7 @@
                               </w:rPr>
                               <w:t>/</w:t>
                             </w:r>
+                            <w:proofErr w:type="spellStart"/>
                             <w:r>
                               <w:rPr>
                                 <w:rFonts w:ascii="Consolas" w:hAnsi="Consolas" w:cs="Consolas"/>
@@ -3824,6 +5020,7 @@
                               </w:rPr>
                               <w:t>config</w:t>
                             </w:r>
+                            <w:proofErr w:type="spellEnd"/>
                             <w:r>
                               <w:rPr>
                                 <w:rFonts w:ascii="Consolas" w:hAnsi="Consolas" w:cs="Consolas"/>
@@ -3884,7 +5081,47 @@
                                 <w:sz w:val="10"/>
                                 <w:szCs w:val="10"/>
                               </w:rPr>
-                              <w:t xml:space="preserve">        &lt;Valve className="org.apache.catalina.authenticator.SingleSignOn" /&gt;</w:t>
+                              <w:t xml:space="preserve">        &lt;Valve </w:t>
+                            </w:r>
+                            <w:proofErr w:type="spellStart"/>
+                            <w:r>
+                              <w:rPr>
+                                <w:rFonts w:ascii="Consolas" w:hAnsi="Consolas" w:cs="Consolas"/>
+                                <w:color w:val="3F5FBF"/>
+                                <w:sz w:val="10"/>
+                                <w:szCs w:val="10"/>
+                              </w:rPr>
+                              <w:t>className</w:t>
+                            </w:r>
+                            <w:proofErr w:type="spellEnd"/>
+                            <w:r>
+                              <w:rPr>
+                                <w:rFonts w:ascii="Consolas" w:hAnsi="Consolas" w:cs="Consolas"/>
+                                <w:color w:val="3F5FBF"/>
+                                <w:sz w:val="10"/>
+                                <w:szCs w:val="10"/>
+                              </w:rPr>
+                              <w:t>="</w:t>
+                            </w:r>
+                            <w:proofErr w:type="spellStart"/>
+                            <w:r>
+                              <w:rPr>
+                                <w:rFonts w:ascii="Consolas" w:hAnsi="Consolas" w:cs="Consolas"/>
+                                <w:color w:val="3F5FBF"/>
+                                <w:sz w:val="10"/>
+                                <w:szCs w:val="10"/>
+                              </w:rPr>
+                              <w:t>org.apache.catalina.authenticator.SingleSignOn</w:t>
+                            </w:r>
+                            <w:proofErr w:type="spellEnd"/>
+                            <w:r>
+                              <w:rPr>
+                                <w:rFonts w:ascii="Consolas" w:hAnsi="Consolas" w:cs="Consolas"/>
+                                <w:color w:val="3F5FBF"/>
+                                <w:sz w:val="10"/>
+                                <w:szCs w:val="10"/>
+                              </w:rPr>
+                              <w:t>" /&gt;</w:t>
                             </w:r>
                           </w:p>
                           <w:p>
@@ -3943,6 +5180,7 @@
                               </w:rPr>
                               <w:t xml:space="preserve">        </w:t>
                             </w:r>
+                            <w:proofErr w:type="gramStart"/>
                             <w:r>
                               <w:rPr>
                                 <w:rFonts w:ascii="Consolas" w:hAnsi="Consolas" w:cs="Consolas"/>
@@ -3950,7 +5188,17 @@
                                 <w:sz w:val="10"/>
                                 <w:szCs w:val="10"/>
                               </w:rPr>
-                              <w:t>&lt;!-- Access log processes all example.</w:t>
+                              <w:t>&lt;!--</w:t>
+                            </w:r>
+                            <w:proofErr w:type="gramEnd"/>
+                            <w:r>
+                              <w:rPr>
+                                <w:rFonts w:ascii="Consolas" w:hAnsi="Consolas" w:cs="Consolas"/>
+                                <w:color w:val="3F5FBF"/>
+                                <w:sz w:val="10"/>
+                                <w:szCs w:val="10"/>
+                              </w:rPr>
+                              <w:t xml:space="preserve"> Access log processes all example.</w:t>
                             </w:r>
                           </w:p>
                           <w:p>
@@ -3993,6 +5241,7 @@
                               </w:rPr>
                               <w:t>/</w:t>
                             </w:r>
+                            <w:proofErr w:type="spellStart"/>
                             <w:r>
                               <w:rPr>
                                 <w:rFonts w:ascii="Consolas" w:hAnsi="Consolas" w:cs="Consolas"/>
@@ -4003,6 +5252,7 @@
                               </w:rPr>
                               <w:t>config</w:t>
                             </w:r>
+                            <w:proofErr w:type="spellEnd"/>
                             <w:r>
                               <w:rPr>
                                 <w:rFonts w:ascii="Consolas" w:hAnsi="Consolas" w:cs="Consolas"/>
@@ -4082,6 +5332,7 @@
                               </w:rPr>
                               <w:t xml:space="preserve"> </w:t>
                             </w:r>
+                            <w:proofErr w:type="spellStart"/>
                             <w:r>
                               <w:rPr>
                                 <w:rFonts w:ascii="Consolas" w:hAnsi="Consolas" w:cs="Consolas"/>
@@ -4091,6 +5342,7 @@
                               </w:rPr>
                               <w:t>className</w:t>
                             </w:r>
+                            <w:proofErr w:type="spellEnd"/>
                             <w:r>
                               <w:rPr>
                                 <w:rFonts w:ascii="Consolas" w:hAnsi="Consolas" w:cs="Consolas"/>
@@ -4109,34 +5361,9 @@
                                 <w:sz w:val="10"/>
                                 <w:szCs w:val="10"/>
                               </w:rPr>
-                              <w:t>"org.apache.catalina.valves.AccessLogValve"</w:t>
-                            </w:r>
-                            <w:r>
-                              <w:rPr>
-                                <w:rFonts w:ascii="Consolas" w:hAnsi="Consolas" w:cs="Consolas"/>
-                                <w:sz w:val="10"/>
-                                <w:szCs w:val="10"/>
-                              </w:rPr>
-                              <w:t xml:space="preserve"> </w:t>
-                            </w:r>
-                            <w:r>
-                              <w:rPr>
-                                <w:rFonts w:ascii="Consolas" w:hAnsi="Consolas" w:cs="Consolas"/>
-                                <w:color w:val="7F007F"/>
-                                <w:sz w:val="10"/>
-                                <w:szCs w:val="10"/>
-                              </w:rPr>
-                              <w:t>directory</w:t>
-                            </w:r>
-                            <w:r>
-                              <w:rPr>
-                                <w:rFonts w:ascii="Consolas" w:hAnsi="Consolas" w:cs="Consolas"/>
-                                <w:color w:val="000000"/>
-                                <w:sz w:val="10"/>
-                                <w:szCs w:val="10"/>
-                              </w:rPr>
-                              <w:t>=</w:t>
-                            </w:r>
+                              <w:t>"</w:t>
+                            </w:r>
+                            <w:proofErr w:type="spellStart"/>
                             <w:r>
                               <w:rPr>
                                 <w:rFonts w:ascii="Consolas" w:hAnsi="Consolas" w:cs="Consolas"/>
@@ -4146,34 +5373,9 @@
                                 <w:sz w:val="10"/>
                                 <w:szCs w:val="10"/>
                               </w:rPr>
-                              <w:t>"logs"</w:t>
-                            </w:r>
-                            <w:r>
-                              <w:rPr>
-                                <w:rFonts w:ascii="Consolas" w:hAnsi="Consolas" w:cs="Consolas"/>
-                                <w:sz w:val="10"/>
-                                <w:szCs w:val="10"/>
-                              </w:rPr>
-                              <w:t xml:space="preserve"> </w:t>
-                            </w:r>
-                            <w:r>
-                              <w:rPr>
-                                <w:rFonts w:ascii="Consolas" w:hAnsi="Consolas" w:cs="Consolas"/>
-                                <w:color w:val="7F007F"/>
-                                <w:sz w:val="10"/>
-                                <w:szCs w:val="10"/>
-                              </w:rPr>
-                              <w:t>pattern</w:t>
-                            </w:r>
-                            <w:r>
-                              <w:rPr>
-                                <w:rFonts w:ascii="Consolas" w:hAnsi="Consolas" w:cs="Consolas"/>
-                                <w:color w:val="000000"/>
-                                <w:sz w:val="10"/>
-                                <w:szCs w:val="10"/>
-                              </w:rPr>
-                              <w:t>=</w:t>
-                            </w:r>
+                              <w:t>org.apache.catalina.valves.AccessLogValve</w:t>
+                            </w:r>
+                            <w:proofErr w:type="spellEnd"/>
                             <w:r>
                               <w:rPr>
                                 <w:rFonts w:ascii="Consolas" w:hAnsi="Consolas" w:cs="Consolas"/>
@@ -4183,7 +5385,7 @@
                                 <w:sz w:val="10"/>
                                 <w:szCs w:val="10"/>
                               </w:rPr>
-                              <w:t>"%h %l %u %t &amp;quot;%r&amp;quot; %s %b"</w:t>
+                              <w:t>"</w:t>
                             </w:r>
                             <w:r>
                               <w:rPr>
@@ -4200,7 +5402,7 @@
                                 <w:sz w:val="10"/>
                                 <w:szCs w:val="10"/>
                               </w:rPr>
-                              <w:t>prefix</w:t>
+                              <w:t>directory</w:t>
                             </w:r>
                             <w:r>
                               <w:rPr>
@@ -4220,7 +5422,155 @@
                                 <w:sz w:val="10"/>
                                 <w:szCs w:val="10"/>
                               </w:rPr>
-                              <w:t>"localhost_access_log."</w:t>
+                              <w:t>"logs"</w:t>
+                            </w:r>
+                            <w:r>
+                              <w:rPr>
+                                <w:rFonts w:ascii="Consolas" w:hAnsi="Consolas" w:cs="Consolas"/>
+                                <w:sz w:val="10"/>
+                                <w:szCs w:val="10"/>
+                              </w:rPr>
+                              <w:t xml:space="preserve"> </w:t>
+                            </w:r>
+                            <w:r>
+                              <w:rPr>
+                                <w:rFonts w:ascii="Consolas" w:hAnsi="Consolas" w:cs="Consolas"/>
+                                <w:color w:val="7F007F"/>
+                                <w:sz w:val="10"/>
+                                <w:szCs w:val="10"/>
+                              </w:rPr>
+                              <w:t>pattern</w:t>
+                            </w:r>
+                            <w:r>
+                              <w:rPr>
+                                <w:rFonts w:ascii="Consolas" w:hAnsi="Consolas" w:cs="Consolas"/>
+                                <w:color w:val="000000"/>
+                                <w:sz w:val="10"/>
+                                <w:szCs w:val="10"/>
+                              </w:rPr>
+                              <w:t>=</w:t>
+                            </w:r>
+                            <w:r>
+                              <w:rPr>
+                                <w:rFonts w:ascii="Consolas" w:hAnsi="Consolas" w:cs="Consolas"/>
+                                <w:i/>
+                                <w:iCs/>
+                                <w:color w:val="2A00FF"/>
+                                <w:sz w:val="10"/>
+                                <w:szCs w:val="10"/>
+                              </w:rPr>
+                              <w:t>"%h %l %u %t &amp;</w:t>
+                            </w:r>
+                            <w:proofErr w:type="spellStart"/>
+                            <w:r>
+                              <w:rPr>
+                                <w:rFonts w:ascii="Consolas" w:hAnsi="Consolas" w:cs="Consolas"/>
+                                <w:i/>
+                                <w:iCs/>
+                                <w:color w:val="2A00FF"/>
+                                <w:sz w:val="10"/>
+                                <w:szCs w:val="10"/>
+                              </w:rPr>
+                              <w:t>quot</w:t>
+                            </w:r>
+                            <w:proofErr w:type="spellEnd"/>
+                            <w:proofErr w:type="gramStart"/>
+                            <w:r>
+                              <w:rPr>
+                                <w:rFonts w:ascii="Consolas" w:hAnsi="Consolas" w:cs="Consolas"/>
+                                <w:i/>
+                                <w:iCs/>
+                                <w:color w:val="2A00FF"/>
+                                <w:sz w:val="10"/>
+                                <w:szCs w:val="10"/>
+                              </w:rPr>
+                              <w:t>;%</w:t>
+                            </w:r>
+                            <w:proofErr w:type="spellStart"/>
+                            <w:proofErr w:type="gramEnd"/>
+                            <w:r>
+                              <w:rPr>
+                                <w:rFonts w:ascii="Consolas" w:hAnsi="Consolas" w:cs="Consolas"/>
+                                <w:i/>
+                                <w:iCs/>
+                                <w:color w:val="2A00FF"/>
+                                <w:sz w:val="10"/>
+                                <w:szCs w:val="10"/>
+                              </w:rPr>
+                              <w:t>r&amp;quot</w:t>
+                            </w:r>
+                            <w:proofErr w:type="spellEnd"/>
+                            <w:r>
+                              <w:rPr>
+                                <w:rFonts w:ascii="Consolas" w:hAnsi="Consolas" w:cs="Consolas"/>
+                                <w:i/>
+                                <w:iCs/>
+                                <w:color w:val="2A00FF"/>
+                                <w:sz w:val="10"/>
+                                <w:szCs w:val="10"/>
+                              </w:rPr>
+                              <w:t>; %s %b"</w:t>
+                            </w:r>
+                            <w:r>
+                              <w:rPr>
+                                <w:rFonts w:ascii="Consolas" w:hAnsi="Consolas" w:cs="Consolas"/>
+                                <w:sz w:val="10"/>
+                                <w:szCs w:val="10"/>
+                              </w:rPr>
+                              <w:t xml:space="preserve"> </w:t>
+                            </w:r>
+                            <w:r>
+                              <w:rPr>
+                                <w:rFonts w:ascii="Consolas" w:hAnsi="Consolas" w:cs="Consolas"/>
+                                <w:color w:val="7F007F"/>
+                                <w:sz w:val="10"/>
+                                <w:szCs w:val="10"/>
+                              </w:rPr>
+                              <w:t>prefix</w:t>
+                            </w:r>
+                            <w:r>
+                              <w:rPr>
+                                <w:rFonts w:ascii="Consolas" w:hAnsi="Consolas" w:cs="Consolas"/>
+                                <w:color w:val="000000"/>
+                                <w:sz w:val="10"/>
+                                <w:szCs w:val="10"/>
+                              </w:rPr>
+                              <w:t>=</w:t>
+                            </w:r>
+                            <w:r>
+                              <w:rPr>
+                                <w:rFonts w:ascii="Consolas" w:hAnsi="Consolas" w:cs="Consolas"/>
+                                <w:i/>
+                                <w:iCs/>
+                                <w:color w:val="2A00FF"/>
+                                <w:sz w:val="10"/>
+                                <w:szCs w:val="10"/>
+                              </w:rPr>
+                              <w:t>"</w:t>
+                            </w:r>
+                            <w:proofErr w:type="spellStart"/>
+                            <w:r>
+                              <w:rPr>
+                                <w:rFonts w:ascii="Consolas" w:hAnsi="Consolas" w:cs="Consolas"/>
+                                <w:i/>
+                                <w:iCs/>
+                                <w:color w:val="2A00FF"/>
+                                <w:sz w:val="10"/>
+                                <w:szCs w:val="10"/>
+                              </w:rPr>
+                              <w:t>localhost_access_log</w:t>
+                            </w:r>
+                            <w:proofErr w:type="spellEnd"/>
+                            <w:r>
+                              <w:rPr>
+                                <w:rFonts w:ascii="Consolas" w:hAnsi="Consolas" w:cs="Consolas"/>
+                                <w:i/>
+                                <w:iCs/>
+                                <w:color w:val="2A00FF"/>
+                                <w:sz w:val="10"/>
+                                <w:szCs w:val="10"/>
+                              </w:rPr>
+                              <w:t>."</w:t>
                             </w:r>
                             <w:r>
                               <w:rPr>
@@ -4333,6 +5683,7 @@
                               </w:rPr>
                               <w:t xml:space="preserve"> </w:t>
                             </w:r>
+                            <w:proofErr w:type="spellStart"/>
                             <w:r>
                               <w:rPr>
                                 <w:rFonts w:ascii="Consolas" w:hAnsi="Consolas" w:cs="Consolas"/>
@@ -4342,6 +5693,7 @@
                               </w:rPr>
                               <w:t>docBase</w:t>
                             </w:r>
+                            <w:proofErr w:type="spellEnd"/>
                             <w:r>
                               <w:rPr>
                                 <w:rFonts w:ascii="Consolas" w:hAnsi="Consolas" w:cs="Consolas"/>
@@ -4360,34 +5712,9 @@
                                 <w:sz w:val="10"/>
                                 <w:szCs w:val="10"/>
                               </w:rPr>
-                              <w:t>"webFrontPana"</w:t>
-                            </w:r>
-                            <w:r>
-                              <w:rPr>
-                                <w:rFonts w:ascii="Consolas" w:hAnsi="Consolas" w:cs="Consolas"/>
-                                <w:sz w:val="10"/>
-                                <w:szCs w:val="10"/>
-                              </w:rPr>
-                              <w:t xml:space="preserve"> </w:t>
-                            </w:r>
-                            <w:r>
-                              <w:rPr>
-                                <w:rFonts w:ascii="Consolas" w:hAnsi="Consolas" w:cs="Consolas"/>
-                                <w:color w:val="7F007F"/>
-                                <w:sz w:val="10"/>
-                                <w:szCs w:val="10"/>
-                              </w:rPr>
-                              <w:t>path</w:t>
-                            </w:r>
-                            <w:r>
-                              <w:rPr>
-                                <w:rFonts w:ascii="Consolas" w:hAnsi="Consolas" w:cs="Consolas"/>
-                                <w:color w:val="000000"/>
-                                <w:sz w:val="10"/>
-                                <w:szCs w:val="10"/>
-                              </w:rPr>
-                              <w:t>=</w:t>
-                            </w:r>
+                              <w:t>"</w:t>
+                            </w:r>
+                            <w:proofErr w:type="spellStart"/>
                             <w:r>
                               <w:rPr>
                                 <w:rFonts w:ascii="Consolas" w:hAnsi="Consolas" w:cs="Consolas"/>
@@ -4397,34 +5724,9 @@
                                 <w:sz w:val="10"/>
                                 <w:szCs w:val="10"/>
                               </w:rPr>
-                              <w:t>"/webFrontPana"</w:t>
-                            </w:r>
-                            <w:r>
-                              <w:rPr>
-                                <w:rFonts w:ascii="Consolas" w:hAnsi="Consolas" w:cs="Consolas"/>
-                                <w:sz w:val="10"/>
-                                <w:szCs w:val="10"/>
-                              </w:rPr>
-                              <w:t xml:space="preserve"> </w:t>
-                            </w:r>
-                            <w:r>
-                              <w:rPr>
-                                <w:rFonts w:ascii="Consolas" w:hAnsi="Consolas" w:cs="Consolas"/>
-                                <w:color w:val="7F007F"/>
-                                <w:sz w:val="10"/>
-                                <w:szCs w:val="10"/>
-                              </w:rPr>
-                              <w:t>reloadable</w:t>
-                            </w:r>
-                            <w:r>
-                              <w:rPr>
-                                <w:rFonts w:ascii="Consolas" w:hAnsi="Consolas" w:cs="Consolas"/>
-                                <w:color w:val="000000"/>
-                                <w:sz w:val="10"/>
-                                <w:szCs w:val="10"/>
-                              </w:rPr>
-                              <w:t>=</w:t>
-                            </w:r>
+                              <w:t>webFrontPana</w:t>
+                            </w:r>
+                            <w:proofErr w:type="spellEnd"/>
                             <w:r>
                               <w:rPr>
                                 <w:rFonts w:ascii="Consolas" w:hAnsi="Consolas" w:cs="Consolas"/>
@@ -4434,7 +5736,7 @@
                                 <w:sz w:val="10"/>
                                 <w:szCs w:val="10"/>
                               </w:rPr>
-                              <w:t>"true"</w:t>
+                              <w:t>"</w:t>
                             </w:r>
                             <w:r>
                               <w:rPr>
@@ -4451,7 +5753,7 @@
                                 <w:sz w:val="10"/>
                                 <w:szCs w:val="10"/>
                               </w:rPr>
-                              <w:t>source</w:t>
+                              <w:t>path</w:t>
                             </w:r>
                             <w:r>
                               <w:rPr>
@@ -4471,52 +5773,9 @@
                                 <w:sz w:val="10"/>
                                 <w:szCs w:val="10"/>
                               </w:rPr>
-                              <w:t>"org.eclipse.jst.jee.server:webFrontPana"</w:t>
-                            </w:r>
-                            <w:r>
-                              <w:rPr>
-                                <w:rFonts w:ascii="Consolas" w:hAnsi="Consolas" w:cs="Consolas"/>
-                                <w:color w:val="008080"/>
-                                <w:sz w:val="10"/>
-                                <w:szCs w:val="10"/>
-                              </w:rPr>
-                              <w:t>/&gt;&lt;</w:t>
-                            </w:r>
-                            <w:r>
-                              <w:rPr>
-                                <w:rFonts w:ascii="Consolas" w:hAnsi="Consolas" w:cs="Consolas"/>
-                                <w:color w:val="3F7F7F"/>
-                                <w:sz w:val="10"/>
-                                <w:szCs w:val="10"/>
-                              </w:rPr>
-                              <w:t>Context</w:t>
-                            </w:r>
-                            <w:r>
-                              <w:rPr>
-                                <w:rFonts w:ascii="Consolas" w:hAnsi="Consolas" w:cs="Consolas"/>
-                                <w:sz w:val="10"/>
-                                <w:szCs w:val="10"/>
-                              </w:rPr>
-                              <w:t xml:space="preserve"> </w:t>
-                            </w:r>
-                            <w:r>
-                              <w:rPr>
-                                <w:rFonts w:ascii="Consolas" w:hAnsi="Consolas" w:cs="Consolas"/>
-                                <w:color w:val="7F007F"/>
-                                <w:sz w:val="10"/>
-                                <w:szCs w:val="10"/>
-                              </w:rPr>
-                              <w:t>docBase</w:t>
-                            </w:r>
-                            <w:r>
-                              <w:rPr>
-                                <w:rFonts w:ascii="Consolas" w:hAnsi="Consolas" w:cs="Consolas"/>
-                                <w:color w:val="000000"/>
-                                <w:sz w:val="10"/>
-                                <w:szCs w:val="10"/>
-                              </w:rPr>
-                              <w:t>=</w:t>
-                            </w:r>
+                              <w:t>"/</w:t>
+                            </w:r>
+                            <w:proofErr w:type="spellStart"/>
                             <w:r>
                               <w:rPr>
                                 <w:rFonts w:ascii="Consolas" w:hAnsi="Consolas" w:cs="Consolas"/>
@@ -4526,34 +5785,9 @@
                                 <w:sz w:val="10"/>
                                 <w:szCs w:val="10"/>
                               </w:rPr>
-                              <w:t>"webAdminPana"</w:t>
-                            </w:r>
-                            <w:r>
-                              <w:rPr>
-                                <w:rFonts w:ascii="Consolas" w:hAnsi="Consolas" w:cs="Consolas"/>
-                                <w:sz w:val="10"/>
-                                <w:szCs w:val="10"/>
-                              </w:rPr>
-                              <w:t xml:space="preserve"> </w:t>
-                            </w:r>
-                            <w:r>
-                              <w:rPr>
-                                <w:rFonts w:ascii="Consolas" w:hAnsi="Consolas" w:cs="Consolas"/>
-                                <w:color w:val="7F007F"/>
-                                <w:sz w:val="10"/>
-                                <w:szCs w:val="10"/>
-                              </w:rPr>
-                              <w:t>path</w:t>
-                            </w:r>
-                            <w:r>
-                              <w:rPr>
-                                <w:rFonts w:ascii="Consolas" w:hAnsi="Consolas" w:cs="Consolas"/>
-                                <w:color w:val="000000"/>
-                                <w:sz w:val="10"/>
-                                <w:szCs w:val="10"/>
-                              </w:rPr>
-                              <w:t>=</w:t>
-                            </w:r>
+                              <w:t>webFrontPana</w:t>
+                            </w:r>
+                            <w:proofErr w:type="spellEnd"/>
                             <w:r>
                               <w:rPr>
                                 <w:rFonts w:ascii="Consolas" w:hAnsi="Consolas" w:cs="Consolas"/>
@@ -4563,7 +5797,7 @@
                                 <w:sz w:val="10"/>
                                 <w:szCs w:val="10"/>
                               </w:rPr>
-                              <w:t>"/webAdminPana"</w:t>
+                              <w:t>"</w:t>
                             </w:r>
                             <w:r>
                               <w:rPr>
@@ -4637,7 +5871,271 @@
                                 <w:sz w:val="10"/>
                                 <w:szCs w:val="10"/>
                               </w:rPr>
-                              <w:t>"org.eclipse.jst.jee.server:webAdminPana"</w:t>
+                              <w:t>"</w:t>
+                            </w:r>
+                            <w:proofErr w:type="spellStart"/>
+                            <w:r>
+                              <w:rPr>
+                                <w:rFonts w:ascii="Consolas" w:hAnsi="Consolas" w:cs="Consolas"/>
+                                <w:i/>
+                                <w:iCs/>
+                                <w:color w:val="2A00FF"/>
+                                <w:sz w:val="10"/>
+                                <w:szCs w:val="10"/>
+                              </w:rPr>
+                              <w:t>org.eclipse.jst.jee.server:webFrontPana</w:t>
+                            </w:r>
+                            <w:proofErr w:type="spellEnd"/>
+                            <w:r>
+                              <w:rPr>
+                                <w:rFonts w:ascii="Consolas" w:hAnsi="Consolas" w:cs="Consolas"/>
+                                <w:i/>
+                                <w:iCs/>
+                                <w:color w:val="2A00FF"/>
+                                <w:sz w:val="10"/>
+                                <w:szCs w:val="10"/>
+                              </w:rPr>
+                              <w:t>"</w:t>
+                            </w:r>
+                            <w:r>
+                              <w:rPr>
+                                <w:rFonts w:ascii="Consolas" w:hAnsi="Consolas" w:cs="Consolas"/>
+                                <w:color w:val="008080"/>
+                                <w:sz w:val="10"/>
+                                <w:szCs w:val="10"/>
+                              </w:rPr>
+                              <w:t>/&gt;&lt;</w:t>
+                            </w:r>
+                            <w:r>
+                              <w:rPr>
+                                <w:rFonts w:ascii="Consolas" w:hAnsi="Consolas" w:cs="Consolas"/>
+                                <w:color w:val="3F7F7F"/>
+                                <w:sz w:val="10"/>
+                                <w:szCs w:val="10"/>
+                              </w:rPr>
+                              <w:t>Context</w:t>
+                            </w:r>
+                            <w:r>
+                              <w:rPr>
+                                <w:rFonts w:ascii="Consolas" w:hAnsi="Consolas" w:cs="Consolas"/>
+                                <w:sz w:val="10"/>
+                                <w:szCs w:val="10"/>
+                              </w:rPr>
+                              <w:t xml:space="preserve"> </w:t>
+                            </w:r>
+                            <w:proofErr w:type="spellStart"/>
+                            <w:r>
+                              <w:rPr>
+                                <w:rFonts w:ascii="Consolas" w:hAnsi="Consolas" w:cs="Consolas"/>
+                                <w:color w:val="7F007F"/>
+                                <w:sz w:val="10"/>
+                                <w:szCs w:val="10"/>
+                              </w:rPr>
+                              <w:t>docBase</w:t>
+                            </w:r>
+                            <w:proofErr w:type="spellEnd"/>
+                            <w:r>
+                              <w:rPr>
+                                <w:rFonts w:ascii="Consolas" w:hAnsi="Consolas" w:cs="Consolas"/>
+                                <w:color w:val="000000"/>
+                                <w:sz w:val="10"/>
+                                <w:szCs w:val="10"/>
+                              </w:rPr>
+                              <w:t>=</w:t>
+                            </w:r>
+                            <w:r>
+                              <w:rPr>
+                                <w:rFonts w:ascii="Consolas" w:hAnsi="Consolas" w:cs="Consolas"/>
+                                <w:i/>
+                                <w:iCs/>
+                                <w:color w:val="2A00FF"/>
+                                <w:sz w:val="10"/>
+                                <w:szCs w:val="10"/>
+                              </w:rPr>
+                              <w:t>"</w:t>
+                            </w:r>
+                            <w:proofErr w:type="spellStart"/>
+                            <w:r>
+                              <w:rPr>
+                                <w:rFonts w:ascii="Consolas" w:hAnsi="Consolas" w:cs="Consolas"/>
+                                <w:i/>
+                                <w:iCs/>
+                                <w:color w:val="2A00FF"/>
+                                <w:sz w:val="10"/>
+                                <w:szCs w:val="10"/>
+                              </w:rPr>
+                              <w:t>webAdminPana</w:t>
+                            </w:r>
+                            <w:proofErr w:type="spellEnd"/>
+                            <w:r>
+                              <w:rPr>
+                                <w:rFonts w:ascii="Consolas" w:hAnsi="Consolas" w:cs="Consolas"/>
+                                <w:i/>
+                                <w:iCs/>
+                                <w:color w:val="2A00FF"/>
+                                <w:sz w:val="10"/>
+                                <w:szCs w:val="10"/>
+                              </w:rPr>
+                              <w:t>"</w:t>
+                            </w:r>
+                            <w:r>
+                              <w:rPr>
+                                <w:rFonts w:ascii="Consolas" w:hAnsi="Consolas" w:cs="Consolas"/>
+                                <w:sz w:val="10"/>
+                                <w:szCs w:val="10"/>
+                              </w:rPr>
+                              <w:t xml:space="preserve"> </w:t>
+                            </w:r>
+                            <w:r>
+                              <w:rPr>
+                                <w:rFonts w:ascii="Consolas" w:hAnsi="Consolas" w:cs="Consolas"/>
+                                <w:color w:val="7F007F"/>
+                                <w:sz w:val="10"/>
+                                <w:szCs w:val="10"/>
+                              </w:rPr>
+                              <w:t>path</w:t>
+                            </w:r>
+                            <w:r>
+                              <w:rPr>
+                                <w:rFonts w:ascii="Consolas" w:hAnsi="Consolas" w:cs="Consolas"/>
+                                <w:color w:val="000000"/>
+                                <w:sz w:val="10"/>
+                                <w:szCs w:val="10"/>
+                              </w:rPr>
+                              <w:t>=</w:t>
+                            </w:r>
+                            <w:r>
+                              <w:rPr>
+                                <w:rFonts w:ascii="Consolas" w:hAnsi="Consolas" w:cs="Consolas"/>
+                                <w:i/>
+                                <w:iCs/>
+                                <w:color w:val="2A00FF"/>
+                                <w:sz w:val="10"/>
+                                <w:szCs w:val="10"/>
+                              </w:rPr>
+                              <w:t>"/</w:t>
+                            </w:r>
+                            <w:proofErr w:type="spellStart"/>
+                            <w:r>
+                              <w:rPr>
+                                <w:rFonts w:ascii="Consolas" w:hAnsi="Consolas" w:cs="Consolas"/>
+                                <w:i/>
+                                <w:iCs/>
+                                <w:color w:val="2A00FF"/>
+                                <w:sz w:val="10"/>
+                                <w:szCs w:val="10"/>
+                              </w:rPr>
+                              <w:t>webAdminPana</w:t>
+                            </w:r>
+                            <w:proofErr w:type="spellEnd"/>
+                            <w:r>
+                              <w:rPr>
+                                <w:rFonts w:ascii="Consolas" w:hAnsi="Consolas" w:cs="Consolas"/>
+                                <w:i/>
+                                <w:iCs/>
+                                <w:color w:val="2A00FF"/>
+                                <w:sz w:val="10"/>
+                                <w:szCs w:val="10"/>
+                              </w:rPr>
+                              <w:t>"</w:t>
+                            </w:r>
+                            <w:r>
+                              <w:rPr>
+                                <w:rFonts w:ascii="Consolas" w:hAnsi="Consolas" w:cs="Consolas"/>
+                                <w:sz w:val="10"/>
+                                <w:szCs w:val="10"/>
+                              </w:rPr>
+                              <w:t xml:space="preserve"> </w:t>
+                            </w:r>
+                            <w:r>
+                              <w:rPr>
+                                <w:rFonts w:ascii="Consolas" w:hAnsi="Consolas" w:cs="Consolas"/>
+                                <w:color w:val="7F007F"/>
+                                <w:sz w:val="10"/>
+                                <w:szCs w:val="10"/>
+                              </w:rPr>
+                              <w:t>reloadable</w:t>
+                            </w:r>
+                            <w:r>
+                              <w:rPr>
+                                <w:rFonts w:ascii="Consolas" w:hAnsi="Consolas" w:cs="Consolas"/>
+                                <w:color w:val="000000"/>
+                                <w:sz w:val="10"/>
+                                <w:szCs w:val="10"/>
+                              </w:rPr>
+                              <w:t>=</w:t>
+                            </w:r>
+                            <w:r>
+                              <w:rPr>
+                                <w:rFonts w:ascii="Consolas" w:hAnsi="Consolas" w:cs="Consolas"/>
+                                <w:i/>
+                                <w:iCs/>
+                                <w:color w:val="2A00FF"/>
+                                <w:sz w:val="10"/>
+                                <w:szCs w:val="10"/>
+                              </w:rPr>
+                              <w:t>"true"</w:t>
+                            </w:r>
+                            <w:r>
+                              <w:rPr>
+                                <w:rFonts w:ascii="Consolas" w:hAnsi="Consolas" w:cs="Consolas"/>
+                                <w:sz w:val="10"/>
+                                <w:szCs w:val="10"/>
+                              </w:rPr>
+                              <w:t xml:space="preserve"> </w:t>
+                            </w:r>
+                            <w:r>
+                              <w:rPr>
+                                <w:rFonts w:ascii="Consolas" w:hAnsi="Consolas" w:cs="Consolas"/>
+                                <w:color w:val="7F007F"/>
+                                <w:sz w:val="10"/>
+                                <w:szCs w:val="10"/>
+                              </w:rPr>
+                              <w:t>source</w:t>
+                            </w:r>
+                            <w:r>
+                              <w:rPr>
+                                <w:rFonts w:ascii="Consolas" w:hAnsi="Consolas" w:cs="Consolas"/>
+                                <w:color w:val="000000"/>
+                                <w:sz w:val="10"/>
+                                <w:szCs w:val="10"/>
+                              </w:rPr>
+                              <w:t>=</w:t>
+                            </w:r>
+                            <w:r>
+                              <w:rPr>
+                                <w:rFonts w:ascii="Consolas" w:hAnsi="Consolas" w:cs="Consolas"/>
+                                <w:i/>
+                                <w:iCs/>
+                                <w:color w:val="2A00FF"/>
+                                <w:sz w:val="10"/>
+                                <w:szCs w:val="10"/>
+                              </w:rPr>
+                              <w:t>"</w:t>
+                            </w:r>
+                            <w:proofErr w:type="spellStart"/>
+                            <w:r>
+                              <w:rPr>
+                                <w:rFonts w:ascii="Consolas" w:hAnsi="Consolas" w:cs="Consolas"/>
+                                <w:i/>
+                                <w:iCs/>
+                                <w:color w:val="2A00FF"/>
+                                <w:sz w:val="10"/>
+                                <w:szCs w:val="10"/>
+                              </w:rPr>
+                              <w:t>org.eclipse.jst.jee.server:webAdminPana</w:t>
+                            </w:r>
+                            <w:proofErr w:type="spellEnd"/>
+                            <w:r>
+                              <w:rPr>
+                                <w:rFonts w:ascii="Consolas" w:hAnsi="Consolas" w:cs="Consolas"/>
+                                <w:i/>
+                                <w:iCs/>
+                                <w:color w:val="2A00FF"/>
+                                <w:sz w:val="10"/>
+                                <w:szCs w:val="10"/>
+                              </w:rPr>
+                              <w:t>"</w:t>
                             </w:r>
                             <w:r>
                               <w:rPr>
@@ -6551,6 +8049,7 @@
           <w:noProof/>
           <w:sz w:val="20"/>
           <w:szCs w:val="20"/>
+          <w:lang w:eastAsia="en-US"/>
         </w:rPr>
         <w:drawing>
           <wp:inline distT="0" distB="0" distL="0" distR="0">
@@ -6601,8 +8100,6 @@
           </wp:inline>
         </w:drawing>
       </w:r>
-      <w:bookmarkStart w:id="0" w:name="_GoBack"/>
-      <w:bookmarkEnd w:id="0"/>
     </w:p>
     <w:p>
       <w:pPr>
@@ -6630,6 +8127,8 @@
           <w:szCs w:val="20"/>
         </w:rPr>
       </w:pPr>
+      <w:proofErr w:type="spellStart"/>
+      <w:proofErr w:type="gramStart"/>
       <w:r>
         <w:rPr>
           <w:rFonts w:ascii="Times New Roman" w:hAnsi="Times New Roman" w:cs="Times New Roman"/>
@@ -6640,6 +8139,8 @@
         </w:rPr>
         <w:t>webAdminPana</w:t>
       </w:r>
+      <w:proofErr w:type="spellEnd"/>
+      <w:proofErr w:type="gramEnd"/>
       <w:r>
         <w:rPr>
           <w:rFonts w:ascii="Times New Roman" w:hAnsi="Times New Roman" w:cs="Times New Roman"/>
@@ -6689,6 +8190,7 @@
       <w:r>
         <w:rPr>
           <w:noProof/>
+          <w:lang w:eastAsia="en-US"/>
         </w:rPr>
         <w:drawing>
           <wp:inline distT="0" distB="0" distL="0" distR="0" wp14:anchorId="1B906611" wp14:editId="0C4A2736">
@@ -6741,6 +8243,7 @@
           <w:noProof/>
           <w:sz w:val="20"/>
           <w:szCs w:val="20"/>
+          <w:lang w:eastAsia="en-US"/>
         </w:rPr>
         <w:drawing>
           <wp:inline distT="0" distB="0" distL="0" distR="0">
@@ -6800,6 +8303,8 @@
           <w:szCs w:val="20"/>
         </w:rPr>
       </w:pPr>
+      <w:proofErr w:type="spellStart"/>
+      <w:proofErr w:type="gramStart"/>
       <w:r>
         <w:rPr>
           <w:rFonts w:ascii="Times New Roman" w:hAnsi="Times New Roman" w:cs="Times New Roman"/>
@@ -6808,7 +8313,19 @@
           <w:szCs w:val="20"/>
           <w:u w:val="single"/>
         </w:rPr>
-        <w:t>webFrontPana:</w:t>
+        <w:t>webFrontPana</w:t>
+      </w:r>
+      <w:proofErr w:type="spellEnd"/>
+      <w:proofErr w:type="gramEnd"/>
+      <w:r>
+        <w:rPr>
+          <w:rFonts w:ascii="Times New Roman" w:hAnsi="Times New Roman" w:cs="Times New Roman"/>
+          <w:b/>
+          <w:sz w:val="20"/>
+          <w:szCs w:val="20"/>
+          <w:u w:val="single"/>
+        </w:rPr>
+        <w:t>:</w:t>
       </w:r>
       <w:r>
         <w:rPr>
@@ -6844,6 +8361,7 @@
           <w:noProof/>
           <w:sz w:val="20"/>
           <w:szCs w:val="20"/>
+          <w:lang w:eastAsia="en-US"/>
         </w:rPr>
         <w:drawing>
           <wp:inline distT="0" distB="0" distL="0" distR="0">

</xml_diff>